<commit_message>
update zip file format description
update zip file format description
</commit_message>
<xml_diff>
--- a/zip file format analyze.docx
+++ b/zip file format analyze.docx
@@ -3,11 +3,6 @@
 <w:document xmlns:ve="http://schemas.openxmlformats.org/markup-compatibility/2006" xmlns:o="urn:schemas-microsoft-com:office:office" xmlns:r="http://schemas.openxmlformats.org/officeDocument/2006/relationships" xmlns:m="http://schemas.openxmlformats.org/officeDocument/2006/math" xmlns:v="urn:schemas-microsoft-com:vml" xmlns:wp="http://schemas.openxmlformats.org/drawingml/2006/wordprocessingDrawing" xmlns:w10="urn:schemas-microsoft-com:office:word" xmlns:w="http://schemas.openxmlformats.org/wordprocessingml/2006/main" xmlns:wne="http://schemas.microsoft.com/office/word/2006/wordml">
   <w:body>
     <w:p>
-      <w:pPr>
-        <w:rPr>
-          <w:rFonts w:hint="eastAsia"/>
-        </w:rPr>
-      </w:pPr>
       <w:r>
         <w:rPr>
           <w:rFonts w:hint="eastAsia"/>
@@ -16,12 +11,7 @@
       </w:r>
     </w:p>
     <w:p>
-      <w:pPr>
-        <w:rPr>
-          <w:rFonts w:hint="eastAsia"/>
-        </w:rPr>
-      </w:pPr>
-      <w:hyperlink r:id="rId4" w:history="1">
+      <w:hyperlink r:id="rId5" w:history="1">
         <w:r>
           <w:rPr>
             <w:rStyle w:val="a3"/>
@@ -31,12 +21,7 @@
       </w:hyperlink>
     </w:p>
     <w:p>
-      <w:pPr>
-        <w:rPr>
-          <w:rFonts w:hint="eastAsia"/>
-        </w:rPr>
-      </w:pPr>
-      <w:hyperlink r:id="rId5" w:history="1">
+      <w:hyperlink r:id="rId6" w:history="1">
         <w:r>
           <w:rPr>
             <w:rStyle w:val="a3"/>
@@ -46,12 +31,7 @@
       </w:hyperlink>
     </w:p>
     <w:p>
-      <w:pPr>
-        <w:rPr>
-          <w:rFonts w:hint="eastAsia"/>
-        </w:rPr>
-      </w:pPr>
-      <w:hyperlink r:id="rId6" w:history="1">
+      <w:hyperlink r:id="rId7" w:history="1">
         <w:r>
           <w:rPr>
             <w:rStyle w:val="a3"/>
@@ -60,38 +40,22 @@
         </w:r>
       </w:hyperlink>
     </w:p>
+    <w:p/>
     <w:p>
-      <w:pPr>
+      <w:r>
         <w:rPr>
           <w:rFonts w:hint="eastAsia"/>
         </w:rPr>
-      </w:pPr>
+        <w:t>zip</w:t>
+      </w:r>
+      <w:r>
+        <w:rPr>
+          <w:rFonts w:hint="eastAsia"/>
+        </w:rPr>
+        <w:t>文件格式：</w:t>
+      </w:r>
     </w:p>
     <w:p>
-      <w:pPr>
-        <w:rPr>
-          <w:rFonts w:hint="eastAsia"/>
-        </w:rPr>
-      </w:pPr>
-      <w:r>
-        <w:rPr>
-          <w:rFonts w:hint="eastAsia"/>
-        </w:rPr>
-        <w:t>zip</w:t>
-      </w:r>
-      <w:r>
-        <w:rPr>
-          <w:rFonts w:hint="eastAsia"/>
-        </w:rPr>
-        <w:t>文件格式：</w:t>
-      </w:r>
-    </w:p>
-    <w:p>
-      <w:pPr>
-        <w:rPr>
-          <w:rFonts w:hint="eastAsia"/>
-        </w:rPr>
-      </w:pPr>
       <w:r>
         <w:object w:dxaOrig="9551" w:dyaOrig="3372">
           <v:shapetype id="_x0000_t75" coordsize="21600,21600" o:spt="75" o:preferrelative="t" path="m@4@5l@4@11@9@11@9@5xe" filled="f" stroked="f">
@@ -114,312 +78,268 @@
             <o:lock v:ext="edit" aspectratio="t"/>
           </v:shapetype>
           <v:shape id="_x0000_i1025" type="#_x0000_t75" style="width:414.75pt;height:227.25pt" o:ole="">
-            <v:imagedata r:id="rId7" o:title=""/>
+            <v:imagedata r:id="rId8" o:title=""/>
           </v:shape>
-          <o:OLEObject Type="Embed" ProgID="Visio.Drawing.11" ShapeID="_x0000_i1025" DrawAspect="Content" ObjectID="_1535371598" r:id="rId8"/>
+          <o:OLEObject Type="Embed" ProgID="Visio.Drawing.11" ShapeID="_x0000_i1025" DrawAspect="Content" ObjectID="_1537685413" r:id="rId9"/>
         </w:object>
       </w:r>
     </w:p>
     <w:p>
-      <w:pPr>
+      <w:r>
         <w:rPr>
           <w:rFonts w:hint="eastAsia"/>
         </w:rPr>
-      </w:pPr>
+        <w:t>最后面是</w:t>
+      </w:r>
       <w:r>
         <w:rPr>
           <w:rFonts w:hint="eastAsia"/>
         </w:rPr>
-        <w:t>最后面是</w:t>
+        <w:t>EOCD</w:t>
       </w:r>
       <w:r>
         <w:rPr>
           <w:rFonts w:hint="eastAsia"/>
         </w:rPr>
+        <w:t>，用来记录有多少</w:t>
+      </w:r>
+      <w:r>
+        <w:rPr>
+          <w:rFonts w:hint="eastAsia"/>
+        </w:rPr>
+        <w:t>file entry</w:t>
+      </w:r>
+      <w:r>
+        <w:rPr>
+          <w:rFonts w:hint="eastAsia"/>
+        </w:rPr>
+        <w:t>和</w:t>
+      </w:r>
+      <w:r>
+        <w:rPr>
+          <w:rFonts w:hint="eastAsia"/>
+        </w:rPr>
+        <w:t>central directory</w:t>
+      </w:r>
+      <w:r>
+        <w:rPr>
+          <w:rFonts w:hint="eastAsia"/>
+        </w:rPr>
+        <w:t>开始的位置等。可以通过</w:t>
+      </w:r>
+      <w:r>
+        <w:rPr>
+          <w:rFonts w:hint="eastAsia"/>
+        </w:rPr>
         <w:t>EOCD</w:t>
       </w:r>
       <w:r>
         <w:rPr>
           <w:rFonts w:hint="eastAsia"/>
         </w:rPr>
-        <w:t>，用来记录有多少</w:t>
+        <w:t>用来查找到</w:t>
       </w:r>
       <w:r>
         <w:rPr>
           <w:rFonts w:hint="eastAsia"/>
         </w:rPr>
-        <w:t>file entry</w:t>
+        <w:t>central directory</w:t>
       </w:r>
       <w:r>
         <w:rPr>
           <w:rFonts w:hint="eastAsia"/>
         </w:rPr>
+        <w:t>的位置。</w:t>
+      </w:r>
+    </w:p>
+    <w:p/>
+    <w:p>
+      <w:r>
+        <w:rPr>
+          <w:rFonts w:hint="eastAsia"/>
+        </w:rPr>
+        <w:t>EOCD</w:t>
+      </w:r>
+      <w:r>
+        <w:rPr>
+          <w:rFonts w:hint="eastAsia"/>
+        </w:rPr>
+        <w:t>前面的是</w:t>
+      </w:r>
+      <w:r>
+        <w:rPr>
+          <w:rFonts w:hint="eastAsia"/>
+        </w:rPr>
+        <w:t>central directory</w:t>
+      </w:r>
+      <w:r>
+        <w:rPr>
+          <w:rFonts w:hint="eastAsia"/>
+        </w:rPr>
+        <w:t>。每一个文件，在这里都有一个记录</w:t>
+      </w:r>
+      <w:r>
+        <w:rPr>
+          <w:rFonts w:hint="eastAsia"/>
+        </w:rPr>
+        <w:t>，里面有</w:t>
+      </w:r>
+      <w:r>
+        <w:rPr>
+          <w:rFonts w:hint="eastAsia"/>
+        </w:rPr>
+        <w:t>filename</w:t>
+      </w:r>
+      <w:r>
+        <w:rPr>
+          <w:rFonts w:hint="eastAsia"/>
+        </w:rPr>
+        <w:t>，文件数据开始的</w:t>
+      </w:r>
+      <w:r>
+        <w:rPr>
+          <w:rFonts w:hint="eastAsia"/>
+        </w:rPr>
+        <w:t>offset</w:t>
+      </w:r>
+      <w:r>
+        <w:rPr>
+          <w:rFonts w:hint="eastAsia"/>
+        </w:rPr>
+        <w:t>。可以通过</w:t>
+      </w:r>
+      <w:r>
+        <w:rPr>
+          <w:rFonts w:hint="eastAsia"/>
+        </w:rPr>
+        <w:t>central directory</w:t>
+      </w:r>
+      <w:r>
+        <w:rPr>
+          <w:rFonts w:hint="eastAsia"/>
+        </w:rPr>
+        <w:t>查找到文件</w:t>
+      </w:r>
+      <w:r>
+        <w:rPr>
+          <w:rFonts w:hint="eastAsia"/>
+        </w:rPr>
+        <w:t>关联数据</w:t>
+      </w:r>
+      <w:r>
+        <w:rPr>
+          <w:rFonts w:hint="eastAsia"/>
+        </w:rPr>
+        <w:t>的位置。</w:t>
+      </w:r>
+    </w:p>
+    <w:p/>
+    <w:p>
+      <w:r>
+        <w:rPr>
+          <w:rFonts w:hint="eastAsia"/>
+        </w:rPr>
+        <w:t>最开始的是文件定义，分为</w:t>
+      </w:r>
+      <w:r>
+        <w:rPr>
+          <w:rFonts w:hint="eastAsia"/>
+        </w:rPr>
+        <w:t>local file header</w:t>
+      </w:r>
+      <w:r>
+        <w:rPr>
+          <w:rFonts w:hint="eastAsia"/>
+        </w:rPr>
+        <w:t>和具体的</w:t>
+      </w:r>
+      <w:r>
+        <w:rPr>
+          <w:rFonts w:hint="eastAsia"/>
+        </w:rPr>
+        <w:t>data</w:t>
+      </w:r>
+      <w:r>
+        <w:rPr>
+          <w:rFonts w:hint="eastAsia"/>
+        </w:rPr>
+        <w:t>。</w:t>
+      </w:r>
+      <w:r>
+        <w:rPr>
+          <w:rFonts w:hint="eastAsia"/>
+        </w:rPr>
+        <w:t>local file header</w:t>
+      </w:r>
+      <w:r>
+        <w:rPr>
+          <w:rFonts w:hint="eastAsia"/>
+        </w:rPr>
+        <w:t>用来</w:t>
+      </w:r>
+      <w:r>
+        <w:rPr>
+          <w:rFonts w:hint="eastAsia"/>
+        </w:rPr>
+        <w:t>记录文件名字和文件压缩数据开始的地方。</w:t>
+      </w:r>
+    </w:p>
+    <w:p/>
+    <w:p>
+      <w:r>
+        <w:rPr>
+          <w:rFonts w:hint="eastAsia"/>
+        </w:rPr>
+        <w:t>central directory</w:t>
+      </w:r>
+      <w:r>
+        <w:rPr>
+          <w:rFonts w:hint="eastAsia"/>
+        </w:rPr>
         <w:t>和</w:t>
       </w:r>
       <w:r>
         <w:rPr>
           <w:rFonts w:hint="eastAsia"/>
         </w:rPr>
+        <w:t>local file header</w:t>
+      </w:r>
+      <w:r>
+        <w:rPr>
+          <w:rFonts w:hint="eastAsia"/>
+        </w:rPr>
+        <w:t>里面有重复的地方，如文件名和文件长度。一般已</w:t>
+      </w:r>
+      <w:r>
+        <w:rPr>
+          <w:rFonts w:hint="eastAsia"/>
+        </w:rPr>
         <w:t>central directory</w:t>
       </w:r>
       <w:r>
         <w:rPr>
           <w:rFonts w:hint="eastAsia"/>
         </w:rPr>
-        <w:t>开始的位置等。可以通过</w:t>
+        <w:t>里面的数据为准。但文件压缩数据开始的地方，还是要从</w:t>
       </w:r>
       <w:r>
         <w:rPr>
           <w:rFonts w:hint="eastAsia"/>
         </w:rPr>
-        <w:t>EOCD</w:t>
+        <w:t>local file header</w:t>
       </w:r>
       <w:r>
         <w:rPr>
           <w:rFonts w:hint="eastAsia"/>
         </w:rPr>
-        <w:t>用来查找到</w:t>
-      </w:r>
-      <w:r>
-        <w:rPr>
-          <w:rFonts w:hint="eastAsia"/>
-        </w:rPr>
-        <w:t>central directory</w:t>
-      </w:r>
-      <w:r>
-        <w:rPr>
-          <w:rFonts w:hint="eastAsia"/>
-        </w:rPr>
-        <w:t>的位置。</w:t>
+        <w:t>里面获取。</w:t>
       </w:r>
     </w:p>
+    <w:p/>
     <w:p>
       <w:pPr>
         <w:rPr>
-          <w:rFonts w:hint="eastAsia"/>
-        </w:rPr>
-      </w:pPr>
-    </w:p>
-    <w:p>
-      <w:pPr>
-        <w:rPr>
-          <w:rFonts w:hint="eastAsia"/>
-        </w:rPr>
-      </w:pPr>
-      <w:r>
-        <w:rPr>
-          <w:rFonts w:hint="eastAsia"/>
-        </w:rPr>
-        <w:t>EOCD</w:t>
-      </w:r>
-      <w:r>
-        <w:rPr>
-          <w:rFonts w:hint="eastAsia"/>
-        </w:rPr>
-        <w:t>前面的是</w:t>
-      </w:r>
-      <w:r>
-        <w:rPr>
-          <w:rFonts w:hint="eastAsia"/>
-        </w:rPr>
-        <w:t>central directory</w:t>
-      </w:r>
-      <w:r>
-        <w:rPr>
-          <w:rFonts w:hint="eastAsia"/>
-        </w:rPr>
-        <w:t>。每一个文件，在这里都有一个记录</w:t>
-      </w:r>
-      <w:r>
-        <w:rPr>
-          <w:rFonts w:hint="eastAsia"/>
-        </w:rPr>
-        <w:t>，里面有</w:t>
-      </w:r>
-      <w:r>
-        <w:rPr>
-          <w:rFonts w:hint="eastAsia"/>
-        </w:rPr>
-        <w:t>filename</w:t>
-      </w:r>
-      <w:r>
-        <w:rPr>
-          <w:rFonts w:hint="eastAsia"/>
-        </w:rPr>
-        <w:t>，文件数据开始的</w:t>
-      </w:r>
-      <w:r>
-        <w:rPr>
-          <w:rFonts w:hint="eastAsia"/>
-        </w:rPr>
-        <w:t>offset</w:t>
-      </w:r>
-      <w:r>
-        <w:rPr>
-          <w:rFonts w:hint="eastAsia"/>
-        </w:rPr>
-        <w:t>。可以通过</w:t>
-      </w:r>
-      <w:r>
-        <w:rPr>
-          <w:rFonts w:hint="eastAsia"/>
-        </w:rPr>
-        <w:t>central directory</w:t>
-      </w:r>
-      <w:r>
-        <w:rPr>
-          <w:rFonts w:hint="eastAsia"/>
-        </w:rPr>
-        <w:t>查找到文件</w:t>
-      </w:r>
-      <w:r>
-        <w:rPr>
-          <w:rFonts w:hint="eastAsia"/>
-        </w:rPr>
-        <w:t>关联数据</w:t>
-      </w:r>
-      <w:r>
-        <w:rPr>
-          <w:rFonts w:hint="eastAsia"/>
-        </w:rPr>
-        <w:t>的位置。</w:t>
-      </w:r>
-    </w:p>
-    <w:p>
-      <w:pPr>
-        <w:rPr>
-          <w:rFonts w:hint="eastAsia"/>
-        </w:rPr>
-      </w:pPr>
-    </w:p>
-    <w:p>
-      <w:pPr>
-        <w:rPr>
-          <w:rFonts w:hint="eastAsia"/>
-        </w:rPr>
-      </w:pPr>
-      <w:r>
-        <w:rPr>
-          <w:rFonts w:hint="eastAsia"/>
-        </w:rPr>
-        <w:t>最开始的是文件定义，分为</w:t>
-      </w:r>
-      <w:r>
-        <w:rPr>
-          <w:rFonts w:hint="eastAsia"/>
-        </w:rPr>
-        <w:t>local file header</w:t>
-      </w:r>
-      <w:r>
-        <w:rPr>
-          <w:rFonts w:hint="eastAsia"/>
-        </w:rPr>
-        <w:t>和具体的</w:t>
-      </w:r>
-      <w:r>
-        <w:rPr>
-          <w:rFonts w:hint="eastAsia"/>
-        </w:rPr>
-        <w:t>data</w:t>
-      </w:r>
-      <w:r>
-        <w:rPr>
-          <w:rFonts w:hint="eastAsia"/>
-        </w:rPr>
-        <w:t>。</w:t>
-      </w:r>
-      <w:r>
-        <w:rPr>
-          <w:rFonts w:hint="eastAsia"/>
-        </w:rPr>
-        <w:t>local file header</w:t>
-      </w:r>
-      <w:r>
-        <w:rPr>
-          <w:rFonts w:hint="eastAsia"/>
-        </w:rPr>
-        <w:t>用来</w:t>
-      </w:r>
-      <w:r>
-        <w:rPr>
-          <w:rFonts w:hint="eastAsia"/>
-        </w:rPr>
-        <w:t>记录文件名字和文件压缩数据开始的地方。</w:t>
-      </w:r>
-    </w:p>
-    <w:p>
-      <w:pPr>
-        <w:rPr>
-          <w:rFonts w:hint="eastAsia"/>
-        </w:rPr>
-      </w:pPr>
-    </w:p>
-    <w:p>
-      <w:pPr>
-        <w:rPr>
-          <w:rFonts w:hint="eastAsia"/>
-        </w:rPr>
-      </w:pPr>
-      <w:r>
-        <w:rPr>
-          <w:rFonts w:hint="eastAsia"/>
-        </w:rPr>
-        <w:t>central directory</w:t>
-      </w:r>
-      <w:r>
-        <w:rPr>
-          <w:rFonts w:hint="eastAsia"/>
-        </w:rPr>
-        <w:t>和</w:t>
-      </w:r>
-      <w:r>
-        <w:rPr>
-          <w:rFonts w:hint="eastAsia"/>
-        </w:rPr>
-        <w:t>local file header</w:t>
-      </w:r>
-      <w:r>
-        <w:rPr>
-          <w:rFonts w:hint="eastAsia"/>
-        </w:rPr>
-        <w:t>里面有重复的地方，如文件名和文件长度。一般已</w:t>
-      </w:r>
-      <w:r>
-        <w:rPr>
-          <w:rFonts w:hint="eastAsia"/>
-        </w:rPr>
-        <w:t>central directory</w:t>
-      </w:r>
-      <w:r>
-        <w:rPr>
-          <w:rFonts w:hint="eastAsia"/>
-        </w:rPr>
-        <w:t>里面的数据为准。但文件压缩数据开始的地方，还是要从</w:t>
-      </w:r>
-      <w:r>
-        <w:rPr>
-          <w:rFonts w:hint="eastAsia"/>
-        </w:rPr>
-        <w:t>local file header</w:t>
-      </w:r>
-      <w:r>
-        <w:rPr>
-          <w:rFonts w:hint="eastAsia"/>
-        </w:rPr>
-        <w:t>里面获取。</w:t>
-      </w:r>
-    </w:p>
-    <w:p>
-      <w:pPr>
-        <w:rPr>
-          <w:rFonts w:hint="eastAsia"/>
-        </w:rPr>
-      </w:pPr>
-    </w:p>
-    <w:p>
-      <w:pPr>
-        <w:rPr>
-          <w:rFonts w:ascii="Arial" w:hAnsi="Arial" w:cs="Arial" w:hint="eastAsia"/>
+          <w:rFonts w:ascii="Arial" w:hAnsi="Arial" w:cs="Arial"/>
           <w:color w:val="252525"/>
           <w:szCs w:val="21"/>
           <w:shd w:val="clear" w:color="auto" w:fill="FFFFFF"/>
@@ -485,12 +405,21 @@
     <w:p>
       <w:pPr>
         <w:rPr>
+          <w:rFonts w:ascii="Arial" w:hAnsi="Arial" w:cs="Arial"/>
+          <w:color w:val="252525"/>
+          <w:szCs w:val="21"/>
+          <w:shd w:val="clear" w:color="auto" w:fill="FFFFFF"/>
+        </w:rPr>
+      </w:pPr>
+      <w:r>
+        <w:rPr>
           <w:rFonts w:ascii="Arial" w:hAnsi="Arial" w:cs="Arial" w:hint="eastAsia"/>
           <w:color w:val="252525"/>
           <w:szCs w:val="21"/>
           <w:shd w:val="clear" w:color="auto" w:fill="FFFFFF"/>
         </w:rPr>
-      </w:pPr>
+        <w:t>STORE</w:t>
+      </w:r>
       <w:r>
         <w:rPr>
           <w:rFonts w:ascii="Arial" w:hAnsi="Arial" w:cs="Arial" w:hint="eastAsia"/>
@@ -498,8 +427,18 @@
           <w:szCs w:val="21"/>
           <w:shd w:val="clear" w:color="auto" w:fill="FFFFFF"/>
         </w:rPr>
-        <w:t>STORE</w:t>
-      </w:r>
+        <w:t>表述文件数据直接存储在文件里面，没有结果压缩。</w:t>
+      </w:r>
+    </w:p>
+    <w:p>
+      <w:pPr>
+        <w:rPr>
+          <w:rFonts w:ascii="Arial" w:hAnsi="Arial" w:cs="Arial"/>
+          <w:color w:val="252525"/>
+          <w:szCs w:val="21"/>
+          <w:shd w:val="clear" w:color="auto" w:fill="FFFFFF"/>
+        </w:rPr>
+      </w:pPr>
       <w:r>
         <w:rPr>
           <w:rFonts w:ascii="Arial" w:hAnsi="Arial" w:cs="Arial" w:hint="eastAsia"/>
@@ -507,18 +446,17 @@
           <w:szCs w:val="21"/>
           <w:shd w:val="clear" w:color="auto" w:fill="FFFFFF"/>
         </w:rPr>
-        <w:t>表述文件数据直接存储在文件里面，没有结果压缩。</w:t>
-      </w:r>
-    </w:p>
-    <w:p>
-      <w:pPr>
+        <w:t>DEFLATE</w:t>
+      </w:r>
+      <w:r>
         <w:rPr>
           <w:rFonts w:ascii="Arial" w:hAnsi="Arial" w:cs="Arial" w:hint="eastAsia"/>
           <w:color w:val="252525"/>
           <w:szCs w:val="21"/>
           <w:shd w:val="clear" w:color="auto" w:fill="FFFFFF"/>
         </w:rPr>
-      </w:pPr>
+        <w:t>表示文件数据经过压缩后再存储到文件里面，压缩算法一般是</w:t>
+      </w:r>
       <w:r>
         <w:rPr>
           <w:rFonts w:ascii="Arial" w:hAnsi="Arial" w:cs="Arial" w:hint="eastAsia"/>
@@ -526,7 +464,7 @@
           <w:szCs w:val="21"/>
           <w:shd w:val="clear" w:color="auto" w:fill="FFFFFF"/>
         </w:rPr>
-        <w:t>DEFLATE</w:t>
+        <w:t>LZ77</w:t>
       </w:r>
       <w:r>
         <w:rPr>
@@ -535,38 +473,13 @@
           <w:szCs w:val="21"/>
           <w:shd w:val="clear" w:color="auto" w:fill="FFFFFF"/>
         </w:rPr>
-        <w:t>表示文件数据经过压缩后再存储到文件里面，压缩算法一般是</w:t>
-      </w:r>
-      <w:r>
-        <w:rPr>
-          <w:rFonts w:ascii="Arial" w:hAnsi="Arial" w:cs="Arial" w:hint="eastAsia"/>
-          <w:color w:val="252525"/>
-          <w:szCs w:val="21"/>
-          <w:shd w:val="clear" w:color="auto" w:fill="FFFFFF"/>
-        </w:rPr>
-        <w:t>LZ77</w:t>
-      </w:r>
-      <w:r>
-        <w:rPr>
-          <w:rFonts w:ascii="Arial" w:hAnsi="Arial" w:cs="Arial" w:hint="eastAsia"/>
-          <w:color w:val="252525"/>
-          <w:szCs w:val="21"/>
-          <w:shd w:val="clear" w:color="auto" w:fill="FFFFFF"/>
-        </w:rPr>
         <w:t>。</w:t>
       </w:r>
     </w:p>
+    <w:p/>
     <w:p>
       <w:pPr>
         <w:rPr>
-          <w:rFonts w:hint="eastAsia"/>
-        </w:rPr>
-      </w:pPr>
-    </w:p>
-    <w:p>
-      <w:pPr>
-        <w:rPr>
-          <w:rFonts w:hint="eastAsia"/>
           <w:b/>
           <w:color w:val="FF0000"/>
         </w:rPr>
@@ -734,7 +647,7 @@
               </w:rPr>
               <w:t>Description</w:t>
             </w:r>
-            <w:hyperlink r:id="rId9" w:anchor="cite_note-appnote-25" w:history="1">
+            <w:hyperlink r:id="rId10" w:anchor="cite_note-appnote-25" w:history="1">
               <w:r>
                 <w:rPr>
                   <w:rStyle w:val="a3"/>
@@ -1831,7 +1744,7 @@
     <w:p>
       <w:pPr>
         <w:rPr>
-          <w:rFonts w:ascii="宋体" w:eastAsia="宋体" w:cs="宋体" w:hint="eastAsia"/>
+          <w:rFonts w:ascii="宋体" w:eastAsia="宋体" w:cs="宋体"/>
           <w:color w:val="000000"/>
           <w:kern w:val="0"/>
           <w:sz w:val="24"/>
@@ -1843,7 +1756,7 @@
     <w:p>
       <w:pPr>
         <w:rPr>
-          <w:rFonts w:ascii="宋体" w:eastAsia="宋体" w:cs="宋体" w:hint="eastAsia"/>
+          <w:rFonts w:ascii="宋体" w:eastAsia="宋体" w:cs="宋体"/>
           <w:color w:val="000000"/>
           <w:kern w:val="0"/>
           <w:sz w:val="24"/>
@@ -1855,7 +1768,7 @@
     <w:p>
       <w:pPr>
         <w:rPr>
-          <w:rFonts w:ascii="宋体" w:eastAsia="宋体" w:cs="宋体" w:hint="eastAsia"/>
+          <w:rFonts w:ascii="宋体" w:eastAsia="宋体" w:cs="宋体"/>
           <w:b/>
           <w:color w:val="FF0000"/>
           <w:kern w:val="0"/>
@@ -2044,7 +1957,7 @@
               </w:rPr>
               <w:t>Description</w:t>
             </w:r>
-            <w:hyperlink r:id="rId10" w:anchor="cite_note-appnote-25" w:history="1">
+            <w:hyperlink r:id="rId11" w:anchor="cite_note-appnote-25" w:history="1">
               <w:r>
                 <w:rPr>
                   <w:rStyle w:val="a3"/>
@@ -2291,7 +2204,7 @@
             <w:pPr>
               <w:spacing w:before="240" w:after="240" w:line="336" w:lineRule="atLeast"/>
               <w:rPr>
-                <w:rFonts w:ascii="Arial" w:eastAsia="宋体" w:hAnsi="Arial" w:cs="Arial"/>
+                <w:rFonts w:ascii="Arial" w:hAnsi="Arial" w:cs="Arial" w:hint="eastAsia"/>
                 <w:color w:val="000000"/>
                 <w:szCs w:val="21"/>
               </w:rPr>
@@ -2303,6 +2216,486 @@
                 <w:szCs w:val="21"/>
               </w:rPr>
               <w:t>Version made by</w:t>
+            </w:r>
+          </w:p>
+          <w:p>
+            <w:pPr>
+              <w:spacing w:before="240" w:after="240" w:line="336" w:lineRule="atLeast"/>
+              <w:rPr>
+                <w:rFonts w:ascii="Arial" w:hAnsi="Arial" w:cs="Arial"/>
+                <w:color w:val="000000"/>
+                <w:sz w:val="18"/>
+                <w:szCs w:val="18"/>
+              </w:rPr>
+            </w:pPr>
+            <w:r>
+              <w:rPr>
+                <w:rFonts w:ascii="Arial" w:hAnsi="Arial" w:cs="Arial"/>
+                <w:color w:val="000000"/>
+                <w:sz w:val="18"/>
+                <w:szCs w:val="18"/>
+              </w:rPr>
+              <w:t xml:space="preserve">upper byte: </w:t>
+            </w:r>
+          </w:p>
+          <w:p>
+            <w:pPr>
+              <w:spacing w:before="240" w:after="240" w:line="336" w:lineRule="atLeast"/>
+              <w:rPr>
+                <w:rFonts w:ascii="Arial" w:hAnsi="Arial" w:cs="Arial"/>
+                <w:color w:val="000000"/>
+                <w:sz w:val="18"/>
+                <w:szCs w:val="18"/>
+              </w:rPr>
+            </w:pPr>
+            <w:r>
+              <w:rPr>
+                <w:rFonts w:ascii="Arial" w:hAnsi="Arial" w:cs="Arial"/>
+                <w:color w:val="000000"/>
+                <w:sz w:val="18"/>
+                <w:szCs w:val="18"/>
+              </w:rPr>
+              <w:t>0 - MS-DOS and OS/2 (FAT / VFAT / FAT32 file systems)</w:t>
+            </w:r>
+          </w:p>
+          <w:p>
+            <w:pPr>
+              <w:spacing w:before="240" w:after="240" w:line="336" w:lineRule="atLeast"/>
+              <w:rPr>
+                <w:rFonts w:ascii="Arial" w:hAnsi="Arial" w:cs="Arial"/>
+                <w:color w:val="000000"/>
+                <w:sz w:val="18"/>
+                <w:szCs w:val="18"/>
+              </w:rPr>
+            </w:pPr>
+            <w:r>
+              <w:rPr>
+                <w:rFonts w:ascii="Arial" w:hAnsi="Arial" w:cs="Arial"/>
+                <w:color w:val="000000"/>
+                <w:sz w:val="18"/>
+                <w:szCs w:val="18"/>
+              </w:rPr>
+              <w:t xml:space="preserve">1 - Amiga </w:t>
+            </w:r>
+          </w:p>
+          <w:p>
+            <w:pPr>
+              <w:spacing w:before="240" w:after="240" w:line="336" w:lineRule="atLeast"/>
+              <w:rPr>
+                <w:rFonts w:ascii="Arial" w:hAnsi="Arial" w:cs="Arial"/>
+                <w:color w:val="000000"/>
+                <w:sz w:val="18"/>
+                <w:szCs w:val="18"/>
+              </w:rPr>
+            </w:pPr>
+            <w:r>
+              <w:rPr>
+                <w:rFonts w:ascii="Arial" w:hAnsi="Arial" w:cs="Arial"/>
+                <w:color w:val="000000"/>
+                <w:sz w:val="18"/>
+                <w:szCs w:val="18"/>
+              </w:rPr>
+              <w:t>2 - OpenVMS</w:t>
+            </w:r>
+          </w:p>
+          <w:p>
+            <w:pPr>
+              <w:spacing w:before="240" w:after="240" w:line="336" w:lineRule="atLeast"/>
+              <w:rPr>
+                <w:rFonts w:ascii="Arial" w:hAnsi="Arial" w:cs="Arial"/>
+                <w:color w:val="FF0000"/>
+                <w:sz w:val="18"/>
+                <w:szCs w:val="18"/>
+              </w:rPr>
+            </w:pPr>
+            <w:r>
+              <w:rPr>
+                <w:rFonts w:ascii="Arial" w:hAnsi="Arial" w:cs="Arial"/>
+                <w:color w:val="FF0000"/>
+                <w:sz w:val="18"/>
+                <w:szCs w:val="18"/>
+              </w:rPr>
+              <w:lastRenderedPageBreak/>
+              <w:t xml:space="preserve">3 - UNIX </w:t>
+            </w:r>
+          </w:p>
+          <w:p>
+            <w:pPr>
+              <w:spacing w:before="240" w:after="240" w:line="336" w:lineRule="atLeast"/>
+              <w:rPr>
+                <w:rFonts w:ascii="Arial" w:hAnsi="Arial" w:cs="Arial"/>
+                <w:color w:val="000000"/>
+                <w:sz w:val="18"/>
+                <w:szCs w:val="18"/>
+              </w:rPr>
+            </w:pPr>
+            <w:r>
+              <w:rPr>
+                <w:rFonts w:ascii="Arial" w:hAnsi="Arial" w:cs="Arial"/>
+                <w:color w:val="000000"/>
+                <w:sz w:val="18"/>
+                <w:szCs w:val="18"/>
+              </w:rPr>
+              <w:t>4 - VM/CMS</w:t>
+            </w:r>
+          </w:p>
+          <w:p>
+            <w:pPr>
+              <w:spacing w:before="240" w:after="240" w:line="336" w:lineRule="atLeast"/>
+              <w:rPr>
+                <w:rFonts w:ascii="Arial" w:hAnsi="Arial" w:cs="Arial"/>
+                <w:color w:val="000000"/>
+                <w:sz w:val="18"/>
+                <w:szCs w:val="18"/>
+              </w:rPr>
+            </w:pPr>
+            <w:r>
+              <w:rPr>
+                <w:rFonts w:ascii="Arial" w:hAnsi="Arial" w:cs="Arial"/>
+                <w:color w:val="000000"/>
+                <w:sz w:val="18"/>
+                <w:szCs w:val="18"/>
+              </w:rPr>
+              <w:t>5 - Atari ST</w:t>
+            </w:r>
+          </w:p>
+          <w:p>
+            <w:pPr>
+              <w:spacing w:before="240" w:after="240" w:line="336" w:lineRule="atLeast"/>
+              <w:rPr>
+                <w:rFonts w:ascii="Arial" w:hAnsi="Arial" w:cs="Arial"/>
+                <w:color w:val="000000"/>
+                <w:sz w:val="18"/>
+                <w:szCs w:val="18"/>
+              </w:rPr>
+            </w:pPr>
+            <w:r>
+              <w:rPr>
+                <w:rFonts w:ascii="Arial" w:hAnsi="Arial" w:cs="Arial"/>
+                <w:color w:val="000000"/>
+                <w:sz w:val="18"/>
+                <w:szCs w:val="18"/>
+              </w:rPr>
+              <w:t>6 - OS/2 H.P.F.S.</w:t>
+            </w:r>
+          </w:p>
+          <w:p>
+            <w:pPr>
+              <w:spacing w:before="240" w:after="240" w:line="336" w:lineRule="atLeast"/>
+              <w:rPr>
+                <w:rFonts w:ascii="Arial" w:hAnsi="Arial" w:cs="Arial"/>
+                <w:color w:val="000000"/>
+                <w:sz w:val="18"/>
+                <w:szCs w:val="18"/>
+              </w:rPr>
+            </w:pPr>
+            <w:r>
+              <w:rPr>
+                <w:rFonts w:ascii="Arial" w:hAnsi="Arial" w:cs="Arial"/>
+                <w:color w:val="000000"/>
+                <w:sz w:val="18"/>
+                <w:szCs w:val="18"/>
+              </w:rPr>
+              <w:t xml:space="preserve">7 - Macintosh </w:t>
+            </w:r>
+          </w:p>
+          <w:p>
+            <w:pPr>
+              <w:spacing w:before="240" w:after="240" w:line="336" w:lineRule="atLeast"/>
+              <w:rPr>
+                <w:rFonts w:ascii="Arial" w:hAnsi="Arial" w:cs="Arial"/>
+                <w:color w:val="000000"/>
+                <w:sz w:val="18"/>
+                <w:szCs w:val="18"/>
+              </w:rPr>
+            </w:pPr>
+            <w:r>
+              <w:rPr>
+                <w:rFonts w:ascii="Arial" w:hAnsi="Arial" w:cs="Arial"/>
+                <w:color w:val="000000"/>
+                <w:sz w:val="18"/>
+                <w:szCs w:val="18"/>
+              </w:rPr>
+              <w:t>8 - Z-System</w:t>
+            </w:r>
+          </w:p>
+          <w:p>
+            <w:pPr>
+              <w:spacing w:before="240" w:after="240" w:line="336" w:lineRule="atLeast"/>
+              <w:rPr>
+                <w:rFonts w:ascii="Arial" w:hAnsi="Arial" w:cs="Arial"/>
+                <w:color w:val="000000"/>
+                <w:sz w:val="18"/>
+                <w:szCs w:val="18"/>
+              </w:rPr>
+            </w:pPr>
+            <w:r>
+              <w:rPr>
+                <w:rFonts w:ascii="Arial" w:hAnsi="Arial" w:cs="Arial"/>
+                <w:color w:val="000000"/>
+                <w:sz w:val="18"/>
+                <w:szCs w:val="18"/>
+              </w:rPr>
+              <w:t xml:space="preserve">9 - CP/M </w:t>
+            </w:r>
+          </w:p>
+          <w:p>
+            <w:pPr>
+              <w:spacing w:before="240" w:after="240" w:line="336" w:lineRule="atLeast"/>
+              <w:rPr>
+                <w:rFonts w:ascii="Arial" w:hAnsi="Arial" w:cs="Arial"/>
+                <w:color w:val="000000"/>
+                <w:sz w:val="18"/>
+                <w:szCs w:val="18"/>
+              </w:rPr>
+            </w:pPr>
+            <w:r>
+              <w:rPr>
+                <w:rFonts w:ascii="Arial" w:hAnsi="Arial" w:cs="Arial"/>
+                <w:color w:val="000000"/>
+                <w:sz w:val="18"/>
+                <w:szCs w:val="18"/>
+              </w:rPr>
+              <w:t>10 - Windows NTFS</w:t>
+            </w:r>
+          </w:p>
+          <w:p>
+            <w:pPr>
+              <w:spacing w:before="240" w:after="240" w:line="336" w:lineRule="atLeast"/>
+              <w:rPr>
+                <w:rFonts w:ascii="Arial" w:hAnsi="Arial" w:cs="Arial"/>
+                <w:color w:val="000000"/>
+                <w:sz w:val="18"/>
+                <w:szCs w:val="18"/>
+              </w:rPr>
+            </w:pPr>
+            <w:r>
+              <w:rPr>
+                <w:rFonts w:ascii="Arial" w:hAnsi="Arial" w:cs="Arial"/>
+                <w:color w:val="000000"/>
+                <w:sz w:val="18"/>
+                <w:szCs w:val="18"/>
+              </w:rPr>
+              <w:t xml:space="preserve">11 - MVS (OS/390 - Z/OS) </w:t>
+            </w:r>
+          </w:p>
+          <w:p>
+            <w:pPr>
+              <w:spacing w:before="240" w:after="240" w:line="336" w:lineRule="atLeast"/>
+              <w:rPr>
+                <w:rFonts w:ascii="Arial" w:hAnsi="Arial" w:cs="Arial"/>
+                <w:color w:val="000000"/>
+                <w:sz w:val="18"/>
+                <w:szCs w:val="18"/>
+              </w:rPr>
+            </w:pPr>
+            <w:r>
+              <w:rPr>
+                <w:rFonts w:ascii="Arial" w:hAnsi="Arial" w:cs="Arial"/>
+                <w:color w:val="000000"/>
+                <w:sz w:val="18"/>
+                <w:szCs w:val="18"/>
+              </w:rPr>
+              <w:t>12 - VSE</w:t>
+            </w:r>
+          </w:p>
+          <w:p>
+            <w:pPr>
+              <w:spacing w:before="240" w:after="240" w:line="336" w:lineRule="atLeast"/>
+              <w:rPr>
+                <w:rFonts w:ascii="Arial" w:hAnsi="Arial" w:cs="Arial"/>
+                <w:color w:val="000000"/>
+                <w:sz w:val="18"/>
+                <w:szCs w:val="18"/>
+              </w:rPr>
+            </w:pPr>
+            <w:r>
+              <w:rPr>
+                <w:rFonts w:ascii="Arial" w:hAnsi="Arial" w:cs="Arial"/>
+                <w:color w:val="000000"/>
+                <w:sz w:val="18"/>
+                <w:szCs w:val="18"/>
+              </w:rPr>
+              <w:t xml:space="preserve">13 - Acorn Risc </w:t>
+            </w:r>
+          </w:p>
+          <w:p>
+            <w:pPr>
+              <w:spacing w:before="240" w:after="240" w:line="336" w:lineRule="atLeast"/>
+              <w:rPr>
+                <w:rFonts w:ascii="Arial" w:hAnsi="Arial" w:cs="Arial"/>
+                <w:color w:val="000000"/>
+                <w:sz w:val="18"/>
+                <w:szCs w:val="18"/>
+              </w:rPr>
+            </w:pPr>
+            <w:r>
+              <w:rPr>
+                <w:rFonts w:ascii="Arial" w:hAnsi="Arial" w:cs="Arial"/>
+                <w:color w:val="000000"/>
+                <w:sz w:val="18"/>
+                <w:szCs w:val="18"/>
+              </w:rPr>
+              <w:t>14 - VFAT</w:t>
+            </w:r>
+          </w:p>
+          <w:p>
+            <w:pPr>
+              <w:spacing w:before="240" w:after="240" w:line="336" w:lineRule="atLeast"/>
+              <w:rPr>
+                <w:rFonts w:ascii="Arial" w:hAnsi="Arial" w:cs="Arial"/>
+                <w:color w:val="000000"/>
+                <w:sz w:val="18"/>
+                <w:szCs w:val="18"/>
+              </w:rPr>
+            </w:pPr>
+            <w:r>
+              <w:rPr>
+                <w:rFonts w:ascii="Arial" w:hAnsi="Arial" w:cs="Arial"/>
+                <w:color w:val="000000"/>
+                <w:sz w:val="18"/>
+                <w:szCs w:val="18"/>
+              </w:rPr>
+              <w:t xml:space="preserve">15 - alternate MVS </w:t>
+            </w:r>
+          </w:p>
+          <w:p>
+            <w:pPr>
+              <w:spacing w:before="240" w:after="240" w:line="336" w:lineRule="atLeast"/>
+              <w:rPr>
+                <w:rFonts w:ascii="Arial" w:hAnsi="Arial" w:cs="Arial"/>
+                <w:color w:val="000000"/>
+                <w:sz w:val="18"/>
+                <w:szCs w:val="18"/>
+              </w:rPr>
+            </w:pPr>
+            <w:r>
+              <w:rPr>
+                <w:rFonts w:ascii="Arial" w:hAnsi="Arial" w:cs="Arial"/>
+                <w:color w:val="000000"/>
+                <w:sz w:val="18"/>
+                <w:szCs w:val="18"/>
+              </w:rPr>
+              <w:t>16 - BeOS</w:t>
+            </w:r>
+          </w:p>
+          <w:p>
+            <w:pPr>
+              <w:spacing w:before="240" w:after="240" w:line="336" w:lineRule="atLeast"/>
+              <w:rPr>
+                <w:rFonts w:ascii="Arial" w:hAnsi="Arial" w:cs="Arial"/>
+                <w:color w:val="000000"/>
+                <w:sz w:val="18"/>
+                <w:szCs w:val="18"/>
+              </w:rPr>
+            </w:pPr>
+            <w:r>
+              <w:rPr>
+                <w:rFonts w:ascii="Arial" w:hAnsi="Arial" w:cs="Arial"/>
+                <w:color w:val="000000"/>
+                <w:sz w:val="18"/>
+                <w:szCs w:val="18"/>
+              </w:rPr>
+              <w:t xml:space="preserve">17 - Tandem </w:t>
+            </w:r>
+          </w:p>
+          <w:p>
+            <w:pPr>
+              <w:spacing w:before="240" w:after="240" w:line="336" w:lineRule="atLeast"/>
+              <w:rPr>
+                <w:rFonts w:ascii="Arial" w:hAnsi="Arial" w:cs="Arial"/>
+                <w:color w:val="000000"/>
+                <w:sz w:val="18"/>
+                <w:szCs w:val="18"/>
+              </w:rPr>
+            </w:pPr>
+            <w:r>
+              <w:rPr>
+                <w:rFonts w:ascii="Arial" w:hAnsi="Arial" w:cs="Arial"/>
+                <w:color w:val="000000"/>
+                <w:sz w:val="18"/>
+                <w:szCs w:val="18"/>
+              </w:rPr>
+              <w:t>18 - OS/400</w:t>
+            </w:r>
+          </w:p>
+          <w:p>
+            <w:pPr>
+              <w:spacing w:before="240" w:after="240" w:line="336" w:lineRule="atLeast"/>
+              <w:rPr>
+                <w:rFonts w:ascii="Arial" w:hAnsi="Arial" w:cs="Arial"/>
+                <w:color w:val="000000"/>
+                <w:sz w:val="18"/>
+                <w:szCs w:val="18"/>
+              </w:rPr>
+            </w:pPr>
+            <w:r>
+              <w:rPr>
+                <w:rFonts w:ascii="Arial" w:hAnsi="Arial" w:cs="Arial"/>
+                <w:color w:val="000000"/>
+                <w:sz w:val="18"/>
+                <w:szCs w:val="18"/>
+              </w:rPr>
+              <w:t xml:space="preserve">19 - OS/X (Darwin) </w:t>
+            </w:r>
+          </w:p>
+          <w:p>
+            <w:pPr>
+              <w:spacing w:before="240" w:after="240" w:line="336" w:lineRule="atLeast"/>
+              <w:rPr>
+                <w:rFonts w:ascii="Arial" w:hAnsi="Arial" w:cs="Arial"/>
+                <w:color w:val="000000"/>
+                <w:sz w:val="18"/>
+                <w:szCs w:val="18"/>
+              </w:rPr>
+            </w:pPr>
+            <w:r>
+              <w:rPr>
+                <w:rFonts w:ascii="Arial" w:hAnsi="Arial" w:cs="Arial"/>
+                <w:color w:val="000000"/>
+                <w:sz w:val="18"/>
+                <w:szCs w:val="18"/>
+              </w:rPr>
+              <w:t>20 - 255: unused</w:t>
+            </w:r>
+          </w:p>
+          <w:p>
+            <w:pPr>
+              <w:spacing w:before="240" w:after="240" w:line="336" w:lineRule="atLeast"/>
+              <w:rPr>
+                <w:rFonts w:ascii="Arial" w:hAnsi="Arial" w:cs="Arial"/>
+                <w:color w:val="000000"/>
+                <w:sz w:val="18"/>
+                <w:szCs w:val="18"/>
+              </w:rPr>
+            </w:pPr>
+            <w:r>
+              <w:rPr>
+                <w:rFonts w:ascii="Arial" w:hAnsi="Arial" w:cs="Arial"/>
+                <w:color w:val="000000"/>
+                <w:sz w:val="18"/>
+                <w:szCs w:val="18"/>
+              </w:rPr>
+              <w:t>lower byte:</w:t>
+            </w:r>
+          </w:p>
+          <w:p>
+            <w:pPr>
+              <w:spacing w:before="240" w:after="240" w:line="336" w:lineRule="atLeast"/>
+              <w:rPr>
+                <w:rFonts w:ascii="Arial" w:hAnsi="Arial" w:cs="Arial"/>
+                <w:color w:val="000000"/>
+                <w:szCs w:val="21"/>
+              </w:rPr>
+            </w:pPr>
+            <w:r>
+              <w:rPr>
+                <w:rFonts w:ascii="Arial" w:hAnsi="Arial" w:cs="Arial"/>
+                <w:color w:val="000000"/>
+                <w:sz w:val="18"/>
+                <w:szCs w:val="18"/>
+              </w:rPr>
+              <w:t>zip specification version</w:t>
             </w:r>
           </w:p>
         </w:tc>
@@ -2345,6 +2738,7 @@
                 <w:color w:val="000000"/>
                 <w:szCs w:val="21"/>
               </w:rPr>
+              <w:lastRenderedPageBreak/>
               <w:t>6</w:t>
             </w:r>
           </w:p>
@@ -2583,6 +2977,7 @@
                 <w:color w:val="000000"/>
                 <w:szCs w:val="21"/>
               </w:rPr>
+              <w:lastRenderedPageBreak/>
               <w:t>10</w:t>
             </w:r>
           </w:p>
@@ -2648,7 +3043,7 @@
             <w:pPr>
               <w:spacing w:before="240" w:after="240" w:line="336" w:lineRule="atLeast"/>
               <w:rPr>
-                <w:rFonts w:ascii="Arial" w:eastAsia="宋体" w:hAnsi="Arial" w:cs="Arial"/>
+                <w:rFonts w:ascii="Arial" w:hAnsi="Arial" w:cs="Arial" w:hint="eastAsia"/>
                 <w:color w:val="FF0000"/>
                 <w:szCs w:val="21"/>
               </w:rPr>
@@ -2660,6 +3055,352 @@
                 <w:szCs w:val="21"/>
               </w:rPr>
               <w:t>Compression method</w:t>
+            </w:r>
+          </w:p>
+          <w:p>
+            <w:pPr>
+              <w:spacing w:before="240" w:after="240" w:line="336" w:lineRule="atLeast"/>
+              <w:rPr>
+                <w:rFonts w:ascii="Arial" w:eastAsia="宋体" w:hAnsi="Arial" w:cs="Arial"/>
+                <w:color w:val="FF0000"/>
+                <w:sz w:val="18"/>
+                <w:szCs w:val="18"/>
+              </w:rPr>
+            </w:pPr>
+            <w:r>
+              <w:rPr>
+                <w:rFonts w:ascii="Arial" w:eastAsia="宋体" w:hAnsi="Arial" w:cs="Arial"/>
+                <w:color w:val="FF0000"/>
+                <w:sz w:val="18"/>
+                <w:szCs w:val="18"/>
+              </w:rPr>
+              <w:t>00: no compression</w:t>
+            </w:r>
+          </w:p>
+          <w:p>
+            <w:pPr>
+              <w:spacing w:before="240" w:after="240" w:line="336" w:lineRule="atLeast"/>
+              <w:rPr>
+                <w:rFonts w:ascii="Arial" w:eastAsia="宋体" w:hAnsi="Arial" w:cs="Arial"/>
+                <w:sz w:val="18"/>
+                <w:szCs w:val="18"/>
+              </w:rPr>
+            </w:pPr>
+            <w:r>
+              <w:rPr>
+                <w:rFonts w:ascii="Arial" w:eastAsia="宋体" w:hAnsi="Arial" w:cs="Arial"/>
+                <w:sz w:val="18"/>
+                <w:szCs w:val="18"/>
+              </w:rPr>
+              <w:t>01: shrunk</w:t>
+            </w:r>
+          </w:p>
+          <w:p>
+            <w:pPr>
+              <w:spacing w:before="240" w:after="240" w:line="336" w:lineRule="atLeast"/>
+              <w:rPr>
+                <w:rFonts w:ascii="Arial" w:eastAsia="宋体" w:hAnsi="Arial" w:cs="Arial"/>
+                <w:sz w:val="18"/>
+                <w:szCs w:val="18"/>
+              </w:rPr>
+            </w:pPr>
+            <w:r>
+              <w:rPr>
+                <w:rFonts w:ascii="Arial" w:eastAsia="宋体" w:hAnsi="Arial" w:cs="Arial"/>
+                <w:sz w:val="18"/>
+                <w:szCs w:val="18"/>
+              </w:rPr>
+              <w:t>02: reduced with compression factor 1</w:t>
+            </w:r>
+          </w:p>
+          <w:p>
+            <w:pPr>
+              <w:spacing w:before="240" w:after="240" w:line="336" w:lineRule="atLeast"/>
+              <w:rPr>
+                <w:rFonts w:ascii="Arial" w:eastAsia="宋体" w:hAnsi="Arial" w:cs="Arial"/>
+                <w:sz w:val="18"/>
+                <w:szCs w:val="18"/>
+              </w:rPr>
+            </w:pPr>
+            <w:r>
+              <w:rPr>
+                <w:rFonts w:ascii="Arial" w:eastAsia="宋体" w:hAnsi="Arial" w:cs="Arial"/>
+                <w:sz w:val="18"/>
+                <w:szCs w:val="18"/>
+              </w:rPr>
+              <w:t xml:space="preserve">03: reduced with compression factor 2 </w:t>
+            </w:r>
+          </w:p>
+          <w:p>
+            <w:pPr>
+              <w:spacing w:before="240" w:after="240" w:line="336" w:lineRule="atLeast"/>
+              <w:rPr>
+                <w:rFonts w:ascii="Arial" w:eastAsia="宋体" w:hAnsi="Arial" w:cs="Arial"/>
+                <w:sz w:val="18"/>
+                <w:szCs w:val="18"/>
+              </w:rPr>
+            </w:pPr>
+            <w:r>
+              <w:rPr>
+                <w:rFonts w:ascii="Arial" w:eastAsia="宋体" w:hAnsi="Arial" w:cs="Arial"/>
+                <w:sz w:val="18"/>
+                <w:szCs w:val="18"/>
+              </w:rPr>
+              <w:t xml:space="preserve">04: reduced with compression factor 3 </w:t>
+            </w:r>
+          </w:p>
+          <w:p>
+            <w:pPr>
+              <w:spacing w:before="240" w:after="240" w:line="336" w:lineRule="atLeast"/>
+              <w:rPr>
+                <w:rFonts w:ascii="Arial" w:eastAsia="宋体" w:hAnsi="Arial" w:cs="Arial"/>
+                <w:sz w:val="18"/>
+                <w:szCs w:val="18"/>
+              </w:rPr>
+            </w:pPr>
+            <w:r>
+              <w:rPr>
+                <w:rFonts w:ascii="Arial" w:eastAsia="宋体" w:hAnsi="Arial" w:cs="Arial"/>
+                <w:sz w:val="18"/>
+                <w:szCs w:val="18"/>
+              </w:rPr>
+              <w:t xml:space="preserve">05: reduced with compression factor 4 </w:t>
+            </w:r>
+          </w:p>
+          <w:p>
+            <w:pPr>
+              <w:spacing w:before="240" w:after="240" w:line="336" w:lineRule="atLeast"/>
+              <w:rPr>
+                <w:rFonts w:ascii="Arial" w:eastAsia="宋体" w:hAnsi="Arial" w:cs="Arial"/>
+                <w:sz w:val="18"/>
+                <w:szCs w:val="18"/>
+              </w:rPr>
+            </w:pPr>
+            <w:r>
+              <w:rPr>
+                <w:rFonts w:ascii="Arial" w:eastAsia="宋体" w:hAnsi="Arial" w:cs="Arial"/>
+                <w:sz w:val="18"/>
+                <w:szCs w:val="18"/>
+              </w:rPr>
+              <w:t>06: imploded</w:t>
+            </w:r>
+          </w:p>
+          <w:p>
+            <w:pPr>
+              <w:spacing w:before="240" w:after="240" w:line="336" w:lineRule="atLeast"/>
+              <w:rPr>
+                <w:rFonts w:ascii="Arial" w:eastAsia="宋体" w:hAnsi="Arial" w:cs="Arial"/>
+                <w:sz w:val="18"/>
+                <w:szCs w:val="18"/>
+              </w:rPr>
+            </w:pPr>
+            <w:r>
+              <w:rPr>
+                <w:rFonts w:ascii="Arial" w:eastAsia="宋体" w:hAnsi="Arial" w:cs="Arial"/>
+                <w:sz w:val="18"/>
+                <w:szCs w:val="18"/>
+              </w:rPr>
+              <w:t>07: reserved</w:t>
+            </w:r>
+          </w:p>
+          <w:p>
+            <w:pPr>
+              <w:spacing w:before="240" w:after="240" w:line="336" w:lineRule="atLeast"/>
+              <w:rPr>
+                <w:rFonts w:ascii="Arial" w:eastAsia="宋体" w:hAnsi="Arial" w:cs="Arial"/>
+                <w:color w:val="FF0000"/>
+                <w:sz w:val="18"/>
+                <w:szCs w:val="18"/>
+              </w:rPr>
+            </w:pPr>
+            <w:r>
+              <w:rPr>
+                <w:rFonts w:ascii="Arial" w:eastAsia="宋体" w:hAnsi="Arial" w:cs="Arial"/>
+                <w:color w:val="FF0000"/>
+                <w:sz w:val="18"/>
+                <w:szCs w:val="18"/>
+              </w:rPr>
+              <w:t>08: deflated</w:t>
+            </w:r>
+          </w:p>
+          <w:p>
+            <w:pPr>
+              <w:spacing w:before="240" w:after="240" w:line="336" w:lineRule="atLeast"/>
+              <w:rPr>
+                <w:rFonts w:ascii="Arial" w:eastAsia="宋体" w:hAnsi="Arial" w:cs="Arial"/>
+                <w:sz w:val="18"/>
+                <w:szCs w:val="18"/>
+              </w:rPr>
+            </w:pPr>
+            <w:r>
+              <w:rPr>
+                <w:rFonts w:ascii="Arial" w:eastAsia="宋体" w:hAnsi="Arial" w:cs="Arial"/>
+                <w:sz w:val="18"/>
+                <w:szCs w:val="18"/>
+              </w:rPr>
+              <w:t>09: enhanced deflated</w:t>
+            </w:r>
+          </w:p>
+          <w:p>
+            <w:pPr>
+              <w:spacing w:before="240" w:after="240" w:line="336" w:lineRule="atLeast"/>
+              <w:rPr>
+                <w:rFonts w:ascii="Arial" w:eastAsia="宋体" w:hAnsi="Arial" w:cs="Arial"/>
+                <w:sz w:val="18"/>
+                <w:szCs w:val="18"/>
+              </w:rPr>
+            </w:pPr>
+            <w:r>
+              <w:rPr>
+                <w:rFonts w:ascii="Arial" w:eastAsia="宋体" w:hAnsi="Arial" w:cs="Arial"/>
+                <w:sz w:val="18"/>
+                <w:szCs w:val="18"/>
+              </w:rPr>
+              <w:t>10: PKWare DCL imploded</w:t>
+            </w:r>
+          </w:p>
+          <w:p>
+            <w:pPr>
+              <w:spacing w:before="240" w:after="240" w:line="336" w:lineRule="atLeast"/>
+              <w:rPr>
+                <w:rFonts w:ascii="Arial" w:eastAsia="宋体" w:hAnsi="Arial" w:cs="Arial"/>
+                <w:sz w:val="18"/>
+                <w:szCs w:val="18"/>
+              </w:rPr>
+            </w:pPr>
+            <w:r>
+              <w:rPr>
+                <w:rFonts w:ascii="Arial" w:eastAsia="宋体" w:hAnsi="Arial" w:cs="Arial"/>
+                <w:sz w:val="18"/>
+                <w:szCs w:val="18"/>
+              </w:rPr>
+              <w:t>11: reserved</w:t>
+            </w:r>
+          </w:p>
+          <w:p>
+            <w:pPr>
+              <w:spacing w:before="240" w:after="240" w:line="336" w:lineRule="atLeast"/>
+              <w:rPr>
+                <w:rFonts w:ascii="Arial" w:eastAsia="宋体" w:hAnsi="Arial" w:cs="Arial"/>
+                <w:sz w:val="18"/>
+                <w:szCs w:val="18"/>
+              </w:rPr>
+            </w:pPr>
+            <w:r>
+              <w:rPr>
+                <w:rFonts w:ascii="Arial" w:eastAsia="宋体" w:hAnsi="Arial" w:cs="Arial"/>
+                <w:sz w:val="18"/>
+                <w:szCs w:val="18"/>
+              </w:rPr>
+              <w:t>12: compressed using BZIP2</w:t>
+            </w:r>
+          </w:p>
+          <w:p>
+            <w:pPr>
+              <w:spacing w:before="240" w:after="240" w:line="336" w:lineRule="atLeast"/>
+              <w:rPr>
+                <w:rFonts w:ascii="Arial" w:eastAsia="宋体" w:hAnsi="Arial" w:cs="Arial"/>
+                <w:sz w:val="18"/>
+                <w:szCs w:val="18"/>
+              </w:rPr>
+            </w:pPr>
+            <w:r>
+              <w:rPr>
+                <w:rFonts w:ascii="Arial" w:eastAsia="宋体" w:hAnsi="Arial" w:cs="Arial"/>
+                <w:sz w:val="18"/>
+                <w:szCs w:val="18"/>
+              </w:rPr>
+              <w:t>13: reserved</w:t>
+            </w:r>
+          </w:p>
+          <w:p>
+            <w:pPr>
+              <w:spacing w:before="240" w:after="240" w:line="336" w:lineRule="atLeast"/>
+              <w:rPr>
+                <w:rFonts w:ascii="Arial" w:eastAsia="宋体" w:hAnsi="Arial" w:cs="Arial"/>
+                <w:sz w:val="18"/>
+                <w:szCs w:val="18"/>
+              </w:rPr>
+            </w:pPr>
+            <w:r>
+              <w:rPr>
+                <w:rFonts w:ascii="Arial" w:eastAsia="宋体" w:hAnsi="Arial" w:cs="Arial"/>
+                <w:sz w:val="18"/>
+                <w:szCs w:val="18"/>
+              </w:rPr>
+              <w:t>14: LZMA</w:t>
+            </w:r>
+          </w:p>
+          <w:p>
+            <w:pPr>
+              <w:spacing w:before="240" w:after="240" w:line="336" w:lineRule="atLeast"/>
+              <w:rPr>
+                <w:rFonts w:ascii="Arial" w:eastAsia="宋体" w:hAnsi="Arial" w:cs="Arial"/>
+                <w:sz w:val="18"/>
+                <w:szCs w:val="18"/>
+              </w:rPr>
+            </w:pPr>
+            <w:r>
+              <w:rPr>
+                <w:rFonts w:ascii="Arial" w:eastAsia="宋体" w:hAnsi="Arial" w:cs="Arial"/>
+                <w:sz w:val="18"/>
+                <w:szCs w:val="18"/>
+              </w:rPr>
+              <w:t>15-17: reserved</w:t>
+            </w:r>
+          </w:p>
+          <w:p>
+            <w:pPr>
+              <w:spacing w:before="240" w:after="240" w:line="336" w:lineRule="atLeast"/>
+              <w:rPr>
+                <w:rFonts w:ascii="Arial" w:eastAsia="宋体" w:hAnsi="Arial" w:cs="Arial"/>
+                <w:sz w:val="18"/>
+                <w:szCs w:val="18"/>
+              </w:rPr>
+            </w:pPr>
+            <w:r>
+              <w:rPr>
+                <w:rFonts w:ascii="Arial" w:eastAsia="宋体" w:hAnsi="Arial" w:cs="Arial"/>
+                <w:sz w:val="18"/>
+                <w:szCs w:val="18"/>
+              </w:rPr>
+              <w:t>18: compressed using IBM TERSE</w:t>
+            </w:r>
+          </w:p>
+          <w:p>
+            <w:pPr>
+              <w:spacing w:before="240" w:after="240" w:line="336" w:lineRule="atLeast"/>
+              <w:rPr>
+                <w:rFonts w:ascii="Arial" w:eastAsia="宋体" w:hAnsi="Arial" w:cs="Arial"/>
+                <w:sz w:val="18"/>
+                <w:szCs w:val="18"/>
+              </w:rPr>
+            </w:pPr>
+            <w:r>
+              <w:rPr>
+                <w:rFonts w:ascii="Arial" w:eastAsia="宋体" w:hAnsi="Arial" w:cs="Arial"/>
+                <w:sz w:val="18"/>
+                <w:szCs w:val="18"/>
+              </w:rPr>
+              <w:t>19: IBM LZ77 z</w:t>
+            </w:r>
+          </w:p>
+          <w:p>
+            <w:pPr>
+              <w:spacing w:before="240" w:after="240" w:line="336" w:lineRule="atLeast"/>
+              <w:rPr>
+                <w:rFonts w:ascii="Arial" w:eastAsia="宋体" w:hAnsi="Arial" w:cs="Arial"/>
+                <w:color w:val="FF0000"/>
+                <w:szCs w:val="21"/>
+              </w:rPr>
+            </w:pPr>
+            <w:r>
+              <w:rPr>
+                <w:rFonts w:ascii="Arial" w:eastAsia="宋体" w:hAnsi="Arial" w:cs="Arial"/>
+                <w:sz w:val="18"/>
+                <w:szCs w:val="18"/>
+              </w:rPr>
+              <w:t>98: PPMd version I, Rev 1</w:t>
             </w:r>
           </w:p>
         </w:tc>
@@ -2702,84 +3443,163 @@
                 <w:color w:val="000000"/>
                 <w:szCs w:val="21"/>
               </w:rPr>
+              <w:t>12</w:t>
+            </w:r>
+          </w:p>
+        </w:tc>
+        <w:tc>
+          <w:tcPr>
+            <w:tcW w:w="0" w:type="auto"/>
+            <w:tcBorders>
+              <w:top w:val="single" w:sz="6" w:space="0" w:color="AAAAAA"/>
+              <w:left w:val="single" w:sz="6" w:space="0" w:color="AAAAAA"/>
+              <w:bottom w:val="single" w:sz="6" w:space="0" w:color="AAAAAA"/>
+              <w:right w:val="single" w:sz="6" w:space="0" w:color="AAAAAA"/>
+            </w:tcBorders>
+            <w:shd w:val="clear" w:color="auto" w:fill="F9F9F9"/>
+            <w:tcMar>
+              <w:top w:w="48" w:type="dxa"/>
+              <w:left w:w="96" w:type="dxa"/>
+              <w:bottom w:w="48" w:type="dxa"/>
+              <w:right w:w="96" w:type="dxa"/>
+            </w:tcMar>
+            <w:vAlign w:val="center"/>
+            <w:hideMark/>
+          </w:tcPr>
+          <w:p>
+            <w:pPr>
+              <w:spacing w:before="240" w:after="240" w:line="336" w:lineRule="atLeast"/>
+              <w:rPr>
+                <w:rFonts w:ascii="Arial" w:eastAsia="宋体" w:hAnsi="Arial" w:cs="Arial"/>
+                <w:color w:val="000000"/>
+                <w:szCs w:val="21"/>
+              </w:rPr>
+            </w:pPr>
+            <w:r>
+              <w:rPr>
+                <w:rFonts w:ascii="Arial" w:hAnsi="Arial" w:cs="Arial"/>
+                <w:color w:val="000000"/>
+                <w:szCs w:val="21"/>
+              </w:rPr>
+              <w:t>2</w:t>
+            </w:r>
+          </w:p>
+        </w:tc>
+        <w:tc>
+          <w:tcPr>
+            <w:tcW w:w="0" w:type="auto"/>
+            <w:tcBorders>
+              <w:top w:val="single" w:sz="6" w:space="0" w:color="AAAAAA"/>
+              <w:left w:val="single" w:sz="6" w:space="0" w:color="AAAAAA"/>
+              <w:bottom w:val="single" w:sz="6" w:space="0" w:color="AAAAAA"/>
+              <w:right w:val="single" w:sz="6" w:space="0" w:color="AAAAAA"/>
+            </w:tcBorders>
+            <w:shd w:val="clear" w:color="auto" w:fill="F9F9F9"/>
+            <w:tcMar>
+              <w:top w:w="48" w:type="dxa"/>
+              <w:left w:w="96" w:type="dxa"/>
+              <w:bottom w:w="48" w:type="dxa"/>
+              <w:right w:w="96" w:type="dxa"/>
+            </w:tcMar>
+            <w:vAlign w:val="center"/>
+            <w:hideMark/>
+          </w:tcPr>
+          <w:p>
+            <w:pPr>
+              <w:spacing w:before="240" w:after="240" w:line="336" w:lineRule="atLeast"/>
+              <w:rPr>
+                <w:rFonts w:ascii="Arial" w:hAnsi="Arial" w:cs="Arial" w:hint="eastAsia"/>
+                <w:color w:val="000000"/>
+                <w:szCs w:val="21"/>
+              </w:rPr>
+            </w:pPr>
+            <w:r>
+              <w:rPr>
+                <w:rFonts w:ascii="Arial" w:hAnsi="Arial" w:cs="Arial"/>
+                <w:color w:val="000000"/>
+                <w:szCs w:val="21"/>
+              </w:rPr>
+              <w:t>File last modification time</w:t>
+            </w:r>
+          </w:p>
+          <w:p>
+            <w:pPr>
+              <w:spacing w:before="240" w:after="240" w:line="336" w:lineRule="atLeast"/>
+              <w:rPr>
+                <w:rFonts w:ascii="Arial" w:eastAsia="宋体" w:hAnsi="Arial" w:cs="Arial"/>
+                <w:color w:val="000000"/>
+                <w:sz w:val="18"/>
+                <w:szCs w:val="18"/>
+              </w:rPr>
+            </w:pPr>
+            <w:r>
+              <w:rPr>
+                <w:rFonts w:ascii="Arial" w:eastAsia="宋体" w:hAnsi="Arial" w:cs="Arial"/>
+                <w:color w:val="000000"/>
+                <w:sz w:val="18"/>
+                <w:szCs w:val="18"/>
+              </w:rPr>
+              <w:t>stored in standard MS-DOS format:</w:t>
+            </w:r>
+          </w:p>
+          <w:p>
+            <w:pPr>
+              <w:spacing w:before="240" w:after="240" w:line="336" w:lineRule="atLeast"/>
+              <w:rPr>
+                <w:rFonts w:ascii="Arial" w:eastAsia="宋体" w:hAnsi="Arial" w:cs="Arial"/>
+                <w:color w:val="FF0000"/>
+                <w:sz w:val="18"/>
+                <w:szCs w:val="18"/>
+              </w:rPr>
+            </w:pPr>
+            <w:r>
+              <w:rPr>
+                <w:rFonts w:ascii="Arial" w:eastAsia="宋体" w:hAnsi="Arial" w:cs="Arial"/>
+                <w:color w:val="FF0000"/>
+                <w:sz w:val="18"/>
+                <w:szCs w:val="18"/>
+              </w:rPr>
               <w:lastRenderedPageBreak/>
-              <w:t>12</w:t>
-            </w:r>
-          </w:p>
-        </w:tc>
-        <w:tc>
-          <w:tcPr>
-            <w:tcW w:w="0" w:type="auto"/>
-            <w:tcBorders>
-              <w:top w:val="single" w:sz="6" w:space="0" w:color="AAAAAA"/>
-              <w:left w:val="single" w:sz="6" w:space="0" w:color="AAAAAA"/>
-              <w:bottom w:val="single" w:sz="6" w:space="0" w:color="AAAAAA"/>
-              <w:right w:val="single" w:sz="6" w:space="0" w:color="AAAAAA"/>
-            </w:tcBorders>
-            <w:shd w:val="clear" w:color="auto" w:fill="F9F9F9"/>
-            <w:tcMar>
-              <w:top w:w="48" w:type="dxa"/>
-              <w:left w:w="96" w:type="dxa"/>
-              <w:bottom w:w="48" w:type="dxa"/>
-              <w:right w:w="96" w:type="dxa"/>
-            </w:tcMar>
-            <w:vAlign w:val="center"/>
-            <w:hideMark/>
-          </w:tcPr>
-          <w:p>
-            <w:pPr>
-              <w:spacing w:before="240" w:after="240" w:line="336" w:lineRule="atLeast"/>
-              <w:rPr>
-                <w:rFonts w:ascii="Arial" w:eastAsia="宋体" w:hAnsi="Arial" w:cs="Arial"/>
-                <w:color w:val="000000"/>
-                <w:szCs w:val="21"/>
-              </w:rPr>
-            </w:pPr>
-            <w:r>
-              <w:rPr>
-                <w:rFonts w:ascii="Arial" w:hAnsi="Arial" w:cs="Arial"/>
-                <w:color w:val="000000"/>
-                <w:szCs w:val="21"/>
-              </w:rPr>
-              <w:t>2</w:t>
-            </w:r>
-          </w:p>
-        </w:tc>
-        <w:tc>
-          <w:tcPr>
-            <w:tcW w:w="0" w:type="auto"/>
-            <w:tcBorders>
-              <w:top w:val="single" w:sz="6" w:space="0" w:color="AAAAAA"/>
-              <w:left w:val="single" w:sz="6" w:space="0" w:color="AAAAAA"/>
-              <w:bottom w:val="single" w:sz="6" w:space="0" w:color="AAAAAA"/>
-              <w:right w:val="single" w:sz="6" w:space="0" w:color="AAAAAA"/>
-            </w:tcBorders>
-            <w:shd w:val="clear" w:color="auto" w:fill="F9F9F9"/>
-            <w:tcMar>
-              <w:top w:w="48" w:type="dxa"/>
-              <w:left w:w="96" w:type="dxa"/>
-              <w:bottom w:w="48" w:type="dxa"/>
-              <w:right w:w="96" w:type="dxa"/>
-            </w:tcMar>
-            <w:vAlign w:val="center"/>
-            <w:hideMark/>
-          </w:tcPr>
-          <w:p>
-            <w:pPr>
-              <w:spacing w:before="240" w:after="240" w:line="336" w:lineRule="atLeast"/>
-              <w:rPr>
-                <w:rFonts w:ascii="Arial" w:eastAsia="宋体" w:hAnsi="Arial" w:cs="Arial"/>
-                <w:color w:val="000000"/>
-                <w:szCs w:val="21"/>
-              </w:rPr>
-            </w:pPr>
-            <w:r>
-              <w:rPr>
-                <w:rFonts w:ascii="Arial" w:hAnsi="Arial" w:cs="Arial"/>
-                <w:color w:val="000000"/>
-                <w:szCs w:val="21"/>
-              </w:rPr>
-              <w:t>File last modification time</w:t>
+              <w:t xml:space="preserve">Bits 00-04: seconds divided by 2 </w:t>
+            </w:r>
+          </w:p>
+          <w:p>
+            <w:pPr>
+              <w:spacing w:before="240" w:after="240" w:line="336" w:lineRule="atLeast"/>
+              <w:rPr>
+                <w:rFonts w:ascii="Arial" w:eastAsia="宋体" w:hAnsi="Arial" w:cs="Arial"/>
+                <w:color w:val="FF0000"/>
+                <w:sz w:val="18"/>
+                <w:szCs w:val="18"/>
+              </w:rPr>
+            </w:pPr>
+            <w:r>
+              <w:rPr>
+                <w:rFonts w:ascii="Arial" w:eastAsia="宋体" w:hAnsi="Arial" w:cs="Arial"/>
+                <w:color w:val="FF0000"/>
+                <w:sz w:val="18"/>
+                <w:szCs w:val="18"/>
+              </w:rPr>
+              <w:t>Bits 05-10: minute</w:t>
+            </w:r>
+          </w:p>
+          <w:p>
+            <w:pPr>
+              <w:spacing w:before="240" w:after="240" w:line="336" w:lineRule="atLeast"/>
+              <w:rPr>
+                <w:rFonts w:ascii="Arial" w:eastAsia="宋体" w:hAnsi="Arial" w:cs="Arial"/>
+                <w:color w:val="000000"/>
+                <w:szCs w:val="21"/>
+              </w:rPr>
+            </w:pPr>
+            <w:r>
+              <w:rPr>
+                <w:rFonts w:ascii="Arial" w:eastAsia="宋体" w:hAnsi="Arial" w:cs="Arial"/>
+                <w:color w:val="FF0000"/>
+                <w:sz w:val="18"/>
+                <w:szCs w:val="18"/>
+              </w:rPr>
+              <w:t>Bits 11-15: hour</w:t>
             </w:r>
           </w:p>
         </w:tc>
@@ -2822,6 +3642,7 @@
                 <w:color w:val="000000"/>
                 <w:szCs w:val="21"/>
               </w:rPr>
+              <w:lastRenderedPageBreak/>
               <w:t>14</w:t>
             </w:r>
           </w:p>
@@ -2887,7 +3708,7 @@
             <w:pPr>
               <w:spacing w:before="240" w:after="240" w:line="336" w:lineRule="atLeast"/>
               <w:rPr>
-                <w:rFonts w:ascii="Arial" w:eastAsia="宋体" w:hAnsi="Arial" w:cs="Arial"/>
+                <w:rFonts w:ascii="Arial" w:hAnsi="Arial" w:cs="Arial" w:hint="eastAsia"/>
                 <w:color w:val="000000"/>
                 <w:szCs w:val="21"/>
               </w:rPr>
@@ -2899,6 +3720,85 @@
                 <w:szCs w:val="21"/>
               </w:rPr>
               <w:t>File last modification date</w:t>
+            </w:r>
+          </w:p>
+          <w:p>
+            <w:pPr>
+              <w:spacing w:before="240" w:after="240" w:line="336" w:lineRule="atLeast"/>
+              <w:rPr>
+                <w:rFonts w:ascii="Arial" w:eastAsia="宋体" w:hAnsi="Arial" w:cs="Arial"/>
+                <w:color w:val="FF0000"/>
+                <w:sz w:val="18"/>
+                <w:szCs w:val="18"/>
+              </w:rPr>
+            </w:pPr>
+            <w:r>
+              <w:rPr>
+                <w:rFonts w:ascii="Arial" w:eastAsia="宋体" w:hAnsi="Arial" w:cs="Arial"/>
+                <w:color w:val="FF0000"/>
+                <w:sz w:val="18"/>
+                <w:szCs w:val="18"/>
+              </w:rPr>
+              <w:t>stored in standard MS-DOS format:</w:t>
+            </w:r>
+          </w:p>
+          <w:p>
+            <w:pPr>
+              <w:spacing w:before="240" w:after="240" w:line="336" w:lineRule="atLeast"/>
+              <w:rPr>
+                <w:rFonts w:ascii="Arial" w:eastAsia="宋体" w:hAnsi="Arial" w:cs="Arial"/>
+                <w:color w:val="FF0000"/>
+                <w:sz w:val="18"/>
+                <w:szCs w:val="18"/>
+              </w:rPr>
+            </w:pPr>
+            <w:r>
+              <w:rPr>
+                <w:rFonts w:ascii="Arial" w:eastAsia="宋体" w:hAnsi="Arial" w:cs="Arial"/>
+                <w:color w:val="FF0000"/>
+                <w:sz w:val="18"/>
+                <w:szCs w:val="18"/>
+              </w:rPr>
+              <w:t>Bits 00-04: day</w:t>
+            </w:r>
+          </w:p>
+          <w:p>
+            <w:pPr>
+              <w:spacing w:before="240" w:after="240" w:line="336" w:lineRule="atLeast"/>
+              <w:rPr>
+                <w:rFonts w:ascii="Arial" w:eastAsia="宋体" w:hAnsi="Arial" w:cs="Arial"/>
+                <w:color w:val="FF0000"/>
+                <w:sz w:val="18"/>
+                <w:szCs w:val="18"/>
+              </w:rPr>
+            </w:pPr>
+            <w:r>
+              <w:rPr>
+                <w:rFonts w:ascii="Arial" w:eastAsia="宋体" w:hAnsi="Arial" w:cs="Arial"/>
+                <w:color w:val="FF0000"/>
+                <w:sz w:val="18"/>
+                <w:szCs w:val="18"/>
+              </w:rPr>
+              <w:t>Bits 05-08: month</w:t>
+            </w:r>
+          </w:p>
+          <w:p>
+            <w:pPr>
+              <w:spacing w:before="240" w:after="240" w:line="336" w:lineRule="atLeast"/>
+              <w:rPr>
+                <w:rFonts w:ascii="Arial" w:eastAsia="宋体" w:hAnsi="Arial" w:cs="Arial"/>
+                <w:color w:val="000000"/>
+                <w:szCs w:val="21"/>
+              </w:rPr>
+            </w:pPr>
+            <w:r>
+              <w:rPr>
+                <w:rFonts w:ascii="Arial" w:eastAsia="宋体" w:hAnsi="Arial" w:cs="Arial"/>
+                <w:color w:val="FF0000"/>
+                <w:sz w:val="18"/>
+                <w:szCs w:val="18"/>
+              </w:rPr>
+              <w:t>Bits 09-15: years from 1980</w:t>
             </w:r>
           </w:p>
         </w:tc>
@@ -4021,14 +4921,14 @@
               <w:spacing w:before="240" w:after="240" w:line="336" w:lineRule="atLeast"/>
               <w:rPr>
                 <w:rFonts w:ascii="Arial" w:eastAsia="宋体" w:hAnsi="Arial" w:cs="Arial"/>
-                <w:color w:val="000000"/>
-                <w:szCs w:val="21"/>
-              </w:rPr>
-            </w:pPr>
-            <w:r>
-              <w:rPr>
-                <w:rFonts w:ascii="Arial" w:hAnsi="Arial" w:cs="Arial"/>
-                <w:color w:val="000000"/>
+                <w:color w:val="FF0000"/>
+                <w:szCs w:val="21"/>
+              </w:rPr>
+            </w:pPr>
+            <w:r>
+              <w:rPr>
+                <w:rFonts w:ascii="Arial" w:hAnsi="Arial" w:cs="Arial"/>
+                <w:color w:val="FF0000"/>
                 <w:szCs w:val="21"/>
               </w:rPr>
               <w:t>External file attributes</w:t>
@@ -4074,6 +4974,7 @@
                 <w:color w:val="000000"/>
                 <w:szCs w:val="21"/>
               </w:rPr>
+              <w:lastRenderedPageBreak/>
               <w:t>42</w:t>
             </w:r>
           </w:p>
@@ -4322,7 +5223,6 @@
                 <w:color w:val="000000"/>
                 <w:szCs w:val="21"/>
               </w:rPr>
-              <w:lastRenderedPageBreak/>
               <w:t>46+</w:t>
             </w:r>
             <w:r>
@@ -4568,6 +5468,21 @@
     </w:tbl>
     <w:p>
       <w:pPr>
+        <w:rPr>
+          <w:rFonts w:ascii="Arial" w:hAnsi="Arial" w:cs="Arial"/>
+          <w:color w:val="000000"/>
+          <w:szCs w:val="21"/>
+        </w:rPr>
+      </w:pPr>
+    </w:p>
+    <w:p>
+      <w:pPr>
+        <w:pStyle w:val="a4"/>
+        <w:numPr>
+          <w:ilvl w:val="0"/>
+          <w:numId w:val="1"/>
+        </w:numPr>
+        <w:ind w:firstLineChars="0"/>
         <w:rPr>
           <w:rFonts w:ascii="宋体" w:eastAsia="宋体" w:cs="宋体" w:hint="eastAsia"/>
           <w:color w:val="000000"/>
@@ -4577,9 +5492,29 @@
           <w:lang w:val="zh-CN"/>
         </w:rPr>
       </w:pPr>
+      <w:r>
+        <w:rPr>
+          <w:rFonts w:ascii="宋体" w:eastAsia="宋体" w:cs="宋体"/>
+          <w:color w:val="000000"/>
+          <w:kern w:val="0"/>
+          <w:sz w:val="24"/>
+          <w:szCs w:val="24"/>
+          <w:lang w:val="zh-CN"/>
+        </w:rPr>
+        <w:t>External file attributes</w:t>
+      </w:r>
     </w:p>
     <w:p>
       <w:pPr>
+        <w:rPr>
+          <w:rFonts w:ascii="宋体" w:eastAsia="宋体" w:cs="宋体"/>
+          <w:color w:val="000000"/>
+          <w:kern w:val="0"/>
+          <w:sz w:val="24"/>
+          <w:szCs w:val="24"/>
+        </w:rPr>
+      </w:pPr>
+      <w:r>
         <w:rPr>
           <w:rFonts w:ascii="宋体" w:eastAsia="宋体" w:cs="宋体" w:hint="eastAsia"/>
           <w:color w:val="000000"/>
@@ -4588,10 +5523,19 @@
           <w:szCs w:val="24"/>
           <w:lang w:val="zh-CN"/>
         </w:rPr>
-      </w:pPr>
-    </w:p>
-    <w:p>
-      <w:pPr>
+        <w:t>查看</w:t>
+      </w:r>
+      <w:r>
+        <w:rPr>
+          <w:rFonts w:ascii="宋体" w:eastAsia="宋体" w:cs="宋体" w:hint="eastAsia"/>
+          <w:color w:val="000000"/>
+          <w:kern w:val="0"/>
+          <w:sz w:val="24"/>
+          <w:szCs w:val="24"/>
+        </w:rPr>
+        <w:t>zip30</w:t>
+      </w:r>
+      <w:r>
         <w:rPr>
           <w:rFonts w:ascii="宋体" w:eastAsia="宋体" w:cs="宋体" w:hint="eastAsia"/>
           <w:color w:val="000000"/>
@@ -4600,12 +5544,866 @@
           <w:szCs w:val="24"/>
           <w:lang w:val="zh-CN"/>
         </w:rPr>
+        <w:t>里面</w:t>
+      </w:r>
+      <w:r>
+        <w:rPr>
+          <w:rFonts w:ascii="宋体" w:eastAsia="宋体" w:cs="宋体" w:hint="eastAsia"/>
+          <w:color w:val="000000"/>
+          <w:kern w:val="0"/>
+          <w:sz w:val="24"/>
+          <w:szCs w:val="24"/>
+        </w:rPr>
+        <w:t>unix/</w:t>
+      </w:r>
+      <w:r>
+        <w:t xml:space="preserve"> </w:t>
+      </w:r>
+      <w:r>
+        <w:rPr>
+          <w:rFonts w:hint="eastAsia"/>
+        </w:rPr>
+        <w:t>unix.c</w:t>
+      </w:r>
+      <w:r>
+        <w:rPr>
+          <w:rFonts w:hint="eastAsia"/>
+        </w:rPr>
+        <w:t>函数</w:t>
+      </w:r>
+      <w:r>
+        <w:rPr>
+          <w:rFonts w:ascii="宋体" w:eastAsia="宋体" w:cs="宋体"/>
+          <w:color w:val="000000"/>
+          <w:kern w:val="0"/>
+          <w:sz w:val="24"/>
+          <w:szCs w:val="24"/>
+        </w:rPr>
+        <w:t>filetime</w:t>
+      </w:r>
+      <w:r>
+        <w:rPr>
+          <w:rFonts w:ascii="宋体" w:eastAsia="宋体" w:cs="宋体" w:hint="eastAsia"/>
+          <w:color w:val="000000"/>
+          <w:kern w:val="0"/>
+          <w:sz w:val="24"/>
+          <w:szCs w:val="24"/>
+        </w:rPr>
+        <w:t>()</w:t>
+      </w:r>
+    </w:p>
+    <w:p>
+      <w:pPr>
+        <w:rPr>
+          <w:rFonts w:ascii="宋体" w:eastAsia="宋体" w:cs="宋体"/>
+          <w:color w:val="000000"/>
+          <w:kern w:val="0"/>
+          <w:sz w:val="24"/>
+          <w:szCs w:val="24"/>
+          <w:lang w:val="zh-CN"/>
+        </w:rPr>
+      </w:pPr>
+      <w:r>
+        <w:rPr>
+          <w:rFonts w:ascii="宋体" w:eastAsia="宋体" w:cs="宋体" w:hint="eastAsia"/>
+          <w:color w:val="000000"/>
+          <w:kern w:val="0"/>
+          <w:sz w:val="24"/>
+          <w:szCs w:val="24"/>
+          <w:lang w:val="zh-CN"/>
+        </w:rPr>
+        <w:t>表示文件的参数信息，如果version made by是unix，则这个字段的值为：</w:t>
+      </w:r>
+    </w:p>
+    <w:p>
+      <w:pPr>
+        <w:rPr>
+          <w:rFonts w:ascii="宋体" w:eastAsia="宋体" w:cs="宋体"/>
+          <w:color w:val="000000"/>
+          <w:kern w:val="0"/>
+          <w:sz w:val="24"/>
+          <w:szCs w:val="24"/>
+        </w:rPr>
+      </w:pPr>
+      <w:r>
+        <w:rPr>
+          <w:rFonts w:ascii="宋体" w:eastAsia="宋体" w:cs="宋体"/>
+          <w:color w:val="000000"/>
+          <w:kern w:val="0"/>
+          <w:sz w:val="24"/>
+          <w:szCs w:val="24"/>
+        </w:rPr>
+        <w:t xml:space="preserve">((ulg)s.st_mode &lt;&lt; 16) | !(s.st_mode &amp; </w:t>
+      </w:r>
+      <w:r>
+        <w:rPr>
+          <w:rFonts w:ascii="宋体" w:eastAsia="宋体" w:cs="宋体"/>
+          <w:color w:val="000000"/>
+          <w:kern w:val="0"/>
+          <w:sz w:val="24"/>
+          <w:szCs w:val="24"/>
+        </w:rPr>
+        <w:t>S_IWUSR</w:t>
+      </w:r>
+      <w:r>
+        <w:rPr>
+          <w:rFonts w:ascii="宋体" w:eastAsia="宋体" w:cs="宋体"/>
+          <w:color w:val="000000"/>
+          <w:kern w:val="0"/>
+          <w:sz w:val="24"/>
+          <w:szCs w:val="24"/>
+        </w:rPr>
+        <w:t>)</w:t>
+      </w:r>
+    </w:p>
+    <w:p>
+      <w:pPr>
+        <w:rPr>
+          <w:rFonts w:ascii="宋体" w:eastAsia="宋体" w:cs="宋体"/>
+          <w:color w:val="000000"/>
+          <w:kern w:val="0"/>
+          <w:sz w:val="24"/>
+          <w:szCs w:val="24"/>
+        </w:rPr>
+      </w:pPr>
+      <w:r>
+        <w:rPr>
+          <w:rFonts w:ascii="宋体" w:eastAsia="宋体" w:cs="宋体" w:hint="eastAsia"/>
+          <w:color w:val="000000"/>
+          <w:kern w:val="0"/>
+          <w:sz w:val="24"/>
+          <w:szCs w:val="24"/>
+        </w:rPr>
+        <w:t>即高16位为文件信息</w:t>
+      </w:r>
+      <w:r>
+        <w:rPr>
+          <w:rFonts w:ascii="宋体" w:eastAsia="宋体" w:cs="宋体" w:hint="eastAsia"/>
+          <w:color w:val="000000"/>
+          <w:kern w:val="0"/>
+          <w:sz w:val="24"/>
+          <w:szCs w:val="24"/>
+        </w:rPr>
+        <w:t>，可以根据st_mode判断文件是目录/链接文件/socket等</w:t>
+      </w:r>
+      <w:r>
+        <w:rPr>
+          <w:rFonts w:ascii="宋体" w:eastAsia="宋体" w:cs="宋体" w:hint="eastAsia"/>
+          <w:color w:val="000000"/>
+          <w:kern w:val="0"/>
+          <w:sz w:val="24"/>
+          <w:szCs w:val="24"/>
+        </w:rPr>
+        <w:t>。</w:t>
+      </w:r>
+    </w:p>
+    <w:p>
+      <w:pPr>
+        <w:rPr>
+          <w:rFonts w:ascii="宋体" w:eastAsia="宋体" w:cs="宋体"/>
+          <w:color w:val="000000"/>
+          <w:kern w:val="0"/>
+          <w:sz w:val="24"/>
+          <w:szCs w:val="24"/>
+        </w:rPr>
+      </w:pPr>
+      <w:r>
+        <w:rPr>
+          <w:rFonts w:ascii="宋体" w:eastAsia="宋体" w:cs="宋体" w:hint="eastAsia"/>
+          <w:color w:val="000000"/>
+          <w:kern w:val="0"/>
+          <w:sz w:val="24"/>
+          <w:szCs w:val="24"/>
+        </w:rPr>
+        <w:t>在glibc source code</w:t>
+      </w:r>
+      <w:r>
+        <w:rPr>
+          <w:rFonts w:ascii="宋体" w:eastAsia="宋体" w:cs="宋体" w:hint="eastAsia"/>
+          <w:color w:val="000000"/>
+          <w:kern w:val="0"/>
+          <w:sz w:val="24"/>
+          <w:szCs w:val="24"/>
+        </w:rPr>
+        <w:t xml:space="preserve"> bits/stat.h</w:t>
+      </w:r>
+      <w:r>
+        <w:rPr>
+          <w:rFonts w:ascii="宋体" w:eastAsia="宋体" w:cs="宋体" w:hint="eastAsia"/>
+          <w:color w:val="000000"/>
+          <w:kern w:val="0"/>
+          <w:sz w:val="24"/>
+          <w:szCs w:val="24"/>
+        </w:rPr>
+        <w:t>里面找到</w:t>
+      </w:r>
+      <w:r>
+        <w:rPr>
+          <w:rFonts w:ascii="宋体" w:eastAsia="宋体" w:cs="宋体" w:hint="eastAsia"/>
+          <w:color w:val="000000"/>
+          <w:kern w:val="0"/>
+          <w:sz w:val="24"/>
+          <w:szCs w:val="24"/>
+        </w:rPr>
+        <w:t>st_mode</w:t>
+      </w:r>
+      <w:r>
+        <w:rPr>
+          <w:rFonts w:ascii="宋体" w:eastAsia="宋体" w:cs="宋体" w:hint="eastAsia"/>
+          <w:color w:val="000000"/>
+          <w:kern w:val="0"/>
+          <w:sz w:val="24"/>
+          <w:szCs w:val="24"/>
+        </w:rPr>
+        <w:t>为</w:t>
+      </w:r>
+      <w:r>
+        <w:rPr>
+          <w:rFonts w:ascii="宋体" w:eastAsia="宋体" w:cs="宋体"/>
+          <w:color w:val="000000"/>
+          <w:kern w:val="0"/>
+          <w:sz w:val="24"/>
+          <w:szCs w:val="24"/>
+        </w:rPr>
+        <w:t>__mode_t</w:t>
+      </w:r>
+      <w:r>
+        <w:rPr>
+          <w:rFonts w:ascii="宋体" w:eastAsia="宋体" w:cs="宋体"/>
+          <w:color w:val="000000"/>
+          <w:kern w:val="0"/>
+          <w:sz w:val="24"/>
+          <w:szCs w:val="24"/>
+        </w:rPr>
+        <w:t>类型，</w:t>
+      </w:r>
+    </w:p>
+    <w:p>
+      <w:pPr>
+        <w:rPr>
+          <w:rFonts w:ascii="宋体" w:eastAsia="宋体" w:cs="宋体"/>
+          <w:color w:val="000000"/>
+          <w:kern w:val="0"/>
+          <w:sz w:val="24"/>
+          <w:szCs w:val="24"/>
+        </w:rPr>
+      </w:pPr>
+      <w:r>
+        <w:rPr>
+          <w:rFonts w:ascii="宋体" w:eastAsia="宋体" w:cs="宋体"/>
+          <w:color w:val="000000"/>
+          <w:kern w:val="0"/>
+          <w:sz w:val="24"/>
+          <w:szCs w:val="24"/>
+        </w:rPr>
+        <w:t>__mode_t</w:t>
+      </w:r>
+      <w:r>
+        <w:rPr>
+          <w:rFonts w:ascii="宋体" w:eastAsia="宋体" w:cs="宋体" w:hint="eastAsia"/>
+          <w:color w:val="000000"/>
+          <w:kern w:val="0"/>
+          <w:sz w:val="24"/>
+          <w:szCs w:val="24"/>
+        </w:rPr>
+        <w:t>为</w:t>
+      </w:r>
+      <w:r>
+        <w:rPr>
+          <w:rFonts w:ascii="宋体" w:eastAsia="宋体" w:cs="宋体"/>
+          <w:color w:val="000000"/>
+          <w:kern w:val="0"/>
+          <w:sz w:val="24"/>
+          <w:szCs w:val="24"/>
+        </w:rPr>
+        <w:t>__MODE_T_TYPE</w:t>
+      </w:r>
+      <w:r>
+        <w:rPr>
+          <w:rFonts w:ascii="宋体" w:eastAsia="宋体" w:cs="宋体"/>
+          <w:color w:val="000000"/>
+          <w:kern w:val="0"/>
+          <w:sz w:val="24"/>
+          <w:szCs w:val="24"/>
+        </w:rPr>
+        <w:t>，实际上是</w:t>
+      </w:r>
+      <w:r>
+        <w:rPr>
+          <w:rFonts w:ascii="宋体" w:eastAsia="宋体" w:cs="宋体"/>
+          <w:color w:val="000000"/>
+          <w:kern w:val="0"/>
+          <w:sz w:val="24"/>
+          <w:szCs w:val="24"/>
+        </w:rPr>
+        <w:t>__U32_TYPE</w:t>
+      </w:r>
+      <w:r>
+        <w:rPr>
+          <w:rFonts w:ascii="宋体" w:eastAsia="宋体" w:cs="宋体"/>
+          <w:color w:val="000000"/>
+          <w:kern w:val="0"/>
+          <w:sz w:val="24"/>
+          <w:szCs w:val="24"/>
+        </w:rPr>
+        <w:t>，为一个</w:t>
+      </w:r>
+      <w:r>
+        <w:rPr>
+          <w:rFonts w:ascii="宋体" w:eastAsia="宋体" w:cs="宋体" w:hint="eastAsia"/>
+          <w:color w:val="000000"/>
+          <w:kern w:val="0"/>
+          <w:sz w:val="24"/>
+          <w:szCs w:val="24"/>
+        </w:rPr>
+        <w:t>32位的数据。</w:t>
+      </w:r>
+    </w:p>
+    <w:p>
+      <w:pPr>
+        <w:rPr>
+          <w:rFonts w:ascii="宋体" w:eastAsia="宋体" w:cs="宋体"/>
+          <w:color w:val="000000"/>
+          <w:kern w:val="0"/>
+          <w:sz w:val="24"/>
+          <w:szCs w:val="24"/>
+        </w:rPr>
+      </w:pPr>
+      <w:r>
+        <w:rPr>
+          <w:rFonts w:ascii="宋体" w:eastAsia="宋体" w:cs="宋体"/>
+          <w:color w:val="000000"/>
+          <w:kern w:val="0"/>
+          <w:sz w:val="24"/>
+          <w:szCs w:val="24"/>
+        </w:rPr>
+        <w:t>#define</w:t>
+      </w:r>
+      <w:r>
+        <w:rPr>
+          <w:rFonts w:ascii="宋体" w:eastAsia="宋体" w:cs="宋体"/>
+          <w:color w:val="000000"/>
+          <w:kern w:val="0"/>
+          <w:sz w:val="24"/>
+          <w:szCs w:val="24"/>
+        </w:rPr>
+        <w:tab/>
+        <w:t>__S_IFMT</w:t>
+      </w:r>
+      <w:r>
+        <w:rPr>
+          <w:rFonts w:ascii="宋体" w:eastAsia="宋体" w:cs="宋体"/>
+          <w:color w:val="000000"/>
+          <w:kern w:val="0"/>
+          <w:sz w:val="24"/>
+          <w:szCs w:val="24"/>
+        </w:rPr>
+        <w:tab/>
+        <w:t>0170000</w:t>
+      </w:r>
+      <w:r>
+        <w:rPr>
+          <w:rFonts w:ascii="宋体" w:eastAsia="宋体" w:cs="宋体"/>
+          <w:color w:val="000000"/>
+          <w:kern w:val="0"/>
+          <w:sz w:val="24"/>
+          <w:szCs w:val="24"/>
+        </w:rPr>
+        <w:tab/>
+        <w:t>/* These bits determine file type.  */</w:t>
+      </w:r>
+    </w:p>
+    <w:p>
+      <w:pPr>
+        <w:rPr>
+          <w:rFonts w:ascii="宋体" w:eastAsia="宋体" w:cs="宋体"/>
+          <w:color w:val="000000"/>
+          <w:kern w:val="0"/>
+          <w:sz w:val="24"/>
+          <w:szCs w:val="24"/>
+        </w:rPr>
       </w:pPr>
     </w:p>
     <w:p>
       <w:pPr>
         <w:rPr>
+          <w:rFonts w:ascii="宋体" w:eastAsia="宋体" w:cs="宋体"/>
+          <w:color w:val="000000"/>
+          <w:kern w:val="0"/>
+          <w:sz w:val="24"/>
+          <w:szCs w:val="24"/>
+        </w:rPr>
+      </w:pPr>
+      <w:r>
+        <w:rPr>
+          <w:rFonts w:ascii="宋体" w:eastAsia="宋体" w:cs="宋体"/>
+          <w:color w:val="000000"/>
+          <w:kern w:val="0"/>
+          <w:sz w:val="24"/>
+          <w:szCs w:val="24"/>
+        </w:rPr>
+        <w:t>/* File types.  */</w:t>
+      </w:r>
+    </w:p>
+    <w:p>
+      <w:pPr>
+        <w:rPr>
+          <w:rFonts w:ascii="宋体" w:eastAsia="宋体" w:cs="宋体"/>
+          <w:color w:val="000000"/>
+          <w:kern w:val="0"/>
+          <w:sz w:val="24"/>
+          <w:szCs w:val="24"/>
+        </w:rPr>
+      </w:pPr>
+      <w:r>
+        <w:rPr>
+          <w:rFonts w:ascii="宋体" w:eastAsia="宋体" w:cs="宋体"/>
+          <w:color w:val="000000"/>
+          <w:kern w:val="0"/>
+          <w:sz w:val="24"/>
+          <w:szCs w:val="24"/>
+        </w:rPr>
+        <w:t>#define</w:t>
+      </w:r>
+      <w:r>
+        <w:rPr>
+          <w:rFonts w:ascii="宋体" w:eastAsia="宋体" w:cs="宋体"/>
+          <w:color w:val="000000"/>
+          <w:kern w:val="0"/>
+          <w:sz w:val="24"/>
+          <w:szCs w:val="24"/>
+        </w:rPr>
+        <w:tab/>
+        <w:t>__S_IFDIR</w:t>
+      </w:r>
+      <w:r>
+        <w:rPr>
+          <w:rFonts w:ascii="宋体" w:eastAsia="宋体" w:cs="宋体"/>
+          <w:color w:val="000000"/>
+          <w:kern w:val="0"/>
+          <w:sz w:val="24"/>
+          <w:szCs w:val="24"/>
+        </w:rPr>
+        <w:tab/>
+        <w:t>0040000</w:t>
+      </w:r>
+      <w:r>
+        <w:rPr>
+          <w:rFonts w:ascii="宋体" w:eastAsia="宋体" w:cs="宋体"/>
+          <w:color w:val="000000"/>
+          <w:kern w:val="0"/>
+          <w:sz w:val="24"/>
+          <w:szCs w:val="24"/>
+        </w:rPr>
+        <w:tab/>
+        <w:t>/* Directory.  */</w:t>
+      </w:r>
+    </w:p>
+    <w:p>
+      <w:pPr>
+        <w:rPr>
+          <w:rFonts w:ascii="宋体" w:eastAsia="宋体" w:cs="宋体"/>
+          <w:color w:val="000000"/>
+          <w:kern w:val="0"/>
+          <w:sz w:val="24"/>
+          <w:szCs w:val="24"/>
+        </w:rPr>
+      </w:pPr>
+      <w:r>
+        <w:rPr>
+          <w:rFonts w:ascii="宋体" w:eastAsia="宋体" w:cs="宋体"/>
+          <w:color w:val="000000"/>
+          <w:kern w:val="0"/>
+          <w:sz w:val="24"/>
+          <w:szCs w:val="24"/>
+        </w:rPr>
+        <w:t>#define</w:t>
+      </w:r>
+      <w:r>
+        <w:rPr>
+          <w:rFonts w:ascii="宋体" w:eastAsia="宋体" w:cs="宋体"/>
+          <w:color w:val="000000"/>
+          <w:kern w:val="0"/>
+          <w:sz w:val="24"/>
+          <w:szCs w:val="24"/>
+        </w:rPr>
+        <w:tab/>
+        <w:t>__S_IFCHR</w:t>
+      </w:r>
+      <w:r>
+        <w:rPr>
+          <w:rFonts w:ascii="宋体" w:eastAsia="宋体" w:cs="宋体"/>
+          <w:color w:val="000000"/>
+          <w:kern w:val="0"/>
+          <w:sz w:val="24"/>
+          <w:szCs w:val="24"/>
+        </w:rPr>
+        <w:tab/>
+        <w:t>0020000</w:t>
+      </w:r>
+      <w:r>
+        <w:rPr>
+          <w:rFonts w:ascii="宋体" w:eastAsia="宋体" w:cs="宋体"/>
+          <w:color w:val="000000"/>
+          <w:kern w:val="0"/>
+          <w:sz w:val="24"/>
+          <w:szCs w:val="24"/>
+        </w:rPr>
+        <w:tab/>
+        <w:t>/* Character device.  */</w:t>
+      </w:r>
+    </w:p>
+    <w:p>
+      <w:pPr>
+        <w:rPr>
+          <w:rFonts w:ascii="宋体" w:eastAsia="宋体" w:cs="宋体"/>
+          <w:color w:val="000000"/>
+          <w:kern w:val="0"/>
+          <w:sz w:val="24"/>
+          <w:szCs w:val="24"/>
+        </w:rPr>
+      </w:pPr>
+      <w:r>
+        <w:rPr>
+          <w:rFonts w:ascii="宋体" w:eastAsia="宋体" w:cs="宋体"/>
+          <w:color w:val="000000"/>
+          <w:kern w:val="0"/>
+          <w:sz w:val="24"/>
+          <w:szCs w:val="24"/>
+        </w:rPr>
+        <w:t>#define</w:t>
+      </w:r>
+      <w:r>
+        <w:rPr>
+          <w:rFonts w:ascii="宋体" w:eastAsia="宋体" w:cs="宋体"/>
+          <w:color w:val="000000"/>
+          <w:kern w:val="0"/>
+          <w:sz w:val="24"/>
+          <w:szCs w:val="24"/>
+        </w:rPr>
+        <w:tab/>
+        <w:t>__S_IFBLK</w:t>
+      </w:r>
+      <w:r>
+        <w:rPr>
+          <w:rFonts w:ascii="宋体" w:eastAsia="宋体" w:cs="宋体"/>
+          <w:color w:val="000000"/>
+          <w:kern w:val="0"/>
+          <w:sz w:val="24"/>
+          <w:szCs w:val="24"/>
+        </w:rPr>
+        <w:tab/>
+        <w:t>0060000</w:t>
+      </w:r>
+      <w:r>
+        <w:rPr>
+          <w:rFonts w:ascii="宋体" w:eastAsia="宋体" w:cs="宋体"/>
+          <w:color w:val="000000"/>
+          <w:kern w:val="0"/>
+          <w:sz w:val="24"/>
+          <w:szCs w:val="24"/>
+        </w:rPr>
+        <w:tab/>
+        <w:t>/* Block device.  */</w:t>
+      </w:r>
+    </w:p>
+    <w:p>
+      <w:pPr>
+        <w:rPr>
+          <w:rFonts w:ascii="宋体" w:eastAsia="宋体" w:cs="宋体"/>
+          <w:color w:val="000000"/>
+          <w:kern w:val="0"/>
+          <w:sz w:val="24"/>
+          <w:szCs w:val="24"/>
+        </w:rPr>
+      </w:pPr>
+      <w:r>
+        <w:rPr>
+          <w:rFonts w:ascii="宋体" w:eastAsia="宋体" w:cs="宋体"/>
+          <w:color w:val="000000"/>
+          <w:kern w:val="0"/>
+          <w:sz w:val="24"/>
+          <w:szCs w:val="24"/>
+        </w:rPr>
+        <w:t>#define</w:t>
+      </w:r>
+      <w:r>
+        <w:rPr>
+          <w:rFonts w:ascii="宋体" w:eastAsia="宋体" w:cs="宋体"/>
+          <w:color w:val="000000"/>
+          <w:kern w:val="0"/>
+          <w:sz w:val="24"/>
+          <w:szCs w:val="24"/>
+        </w:rPr>
+        <w:tab/>
+        <w:t>__S_IFREG</w:t>
+      </w:r>
+      <w:r>
+        <w:rPr>
+          <w:rFonts w:ascii="宋体" w:eastAsia="宋体" w:cs="宋体"/>
+          <w:color w:val="000000"/>
+          <w:kern w:val="0"/>
+          <w:sz w:val="24"/>
+          <w:szCs w:val="24"/>
+        </w:rPr>
+        <w:tab/>
+        <w:t>0100000</w:t>
+      </w:r>
+      <w:r>
+        <w:rPr>
+          <w:rFonts w:ascii="宋体" w:eastAsia="宋体" w:cs="宋体"/>
+          <w:color w:val="000000"/>
+          <w:kern w:val="0"/>
+          <w:sz w:val="24"/>
+          <w:szCs w:val="24"/>
+        </w:rPr>
+        <w:tab/>
+        <w:t>/* Regular file.  */</w:t>
+      </w:r>
+    </w:p>
+    <w:p>
+      <w:pPr>
+        <w:rPr>
+          <w:rFonts w:ascii="宋体" w:eastAsia="宋体" w:cs="宋体"/>
+          <w:color w:val="000000"/>
+          <w:kern w:val="0"/>
+          <w:sz w:val="24"/>
+          <w:szCs w:val="24"/>
+        </w:rPr>
+      </w:pPr>
+      <w:r>
+        <w:rPr>
+          <w:rFonts w:ascii="宋体" w:eastAsia="宋体" w:cs="宋体"/>
+          <w:color w:val="000000"/>
+          <w:kern w:val="0"/>
+          <w:sz w:val="24"/>
+          <w:szCs w:val="24"/>
+        </w:rPr>
+        <w:t>#define</w:t>
+      </w:r>
+      <w:r>
+        <w:rPr>
+          <w:rFonts w:ascii="宋体" w:eastAsia="宋体" w:cs="宋体"/>
+          <w:color w:val="000000"/>
+          <w:kern w:val="0"/>
+          <w:sz w:val="24"/>
+          <w:szCs w:val="24"/>
+        </w:rPr>
+        <w:tab/>
+        <w:t>__S_IFIFO</w:t>
+      </w:r>
+      <w:r>
+        <w:rPr>
+          <w:rFonts w:ascii="宋体" w:eastAsia="宋体" w:cs="宋体"/>
+          <w:color w:val="000000"/>
+          <w:kern w:val="0"/>
+          <w:sz w:val="24"/>
+          <w:szCs w:val="24"/>
+        </w:rPr>
+        <w:tab/>
+        <w:t>0010000</w:t>
+      </w:r>
+      <w:r>
+        <w:rPr>
+          <w:rFonts w:ascii="宋体" w:eastAsia="宋体" w:cs="宋体"/>
+          <w:color w:val="000000"/>
+          <w:kern w:val="0"/>
+          <w:sz w:val="24"/>
+          <w:szCs w:val="24"/>
+        </w:rPr>
+        <w:tab/>
+        <w:t>/* FIFO.  */</w:t>
+      </w:r>
+    </w:p>
+    <w:p>
+      <w:pPr>
+        <w:rPr>
+          <w:rFonts w:ascii="宋体" w:eastAsia="宋体" w:cs="宋体"/>
+          <w:color w:val="000000"/>
+          <w:kern w:val="0"/>
+          <w:sz w:val="24"/>
+          <w:szCs w:val="24"/>
+        </w:rPr>
+      </w:pPr>
+      <w:r>
+        <w:rPr>
           <w:rFonts w:ascii="宋体" w:eastAsia="宋体" w:cs="宋体" w:hint="eastAsia"/>
+          <w:color w:val="000000"/>
+          <w:kern w:val="0"/>
+          <w:sz w:val="24"/>
+          <w:szCs w:val="24"/>
+        </w:rPr>
+        <w:t>stat.h</w:t>
+      </w:r>
+      <w:r>
+        <w:rPr>
+          <w:rFonts w:ascii="宋体" w:eastAsia="宋体" w:cs="宋体" w:hint="eastAsia"/>
+          <w:color w:val="000000"/>
+          <w:kern w:val="0"/>
+          <w:sz w:val="24"/>
+          <w:szCs w:val="24"/>
+        </w:rPr>
+        <w:t>里面有提供</w:t>
+      </w:r>
+      <w:r>
+        <w:rPr>
+          <w:rFonts w:ascii="宋体" w:eastAsia="宋体" w:cs="宋体" w:hint="eastAsia"/>
+          <w:color w:val="000000"/>
+          <w:kern w:val="0"/>
+          <w:sz w:val="24"/>
+          <w:szCs w:val="24"/>
+        </w:rPr>
+        <w:t>api来判断st_mode，如：</w:t>
+      </w:r>
+    </w:p>
+    <w:p>
+      <w:pPr>
+        <w:rPr>
+          <w:rFonts w:ascii="宋体" w:eastAsia="宋体" w:cs="宋体"/>
+          <w:color w:val="000000"/>
+          <w:kern w:val="0"/>
+          <w:sz w:val="24"/>
+          <w:szCs w:val="24"/>
+        </w:rPr>
+      </w:pPr>
+      <w:r>
+        <w:rPr>
+          <w:rFonts w:ascii="宋体" w:eastAsia="宋体" w:cs="宋体"/>
+          <w:color w:val="000000"/>
+          <w:kern w:val="0"/>
+          <w:sz w:val="24"/>
+          <w:szCs w:val="24"/>
+        </w:rPr>
+        <w:t>S_ISDIR</w:t>
+      </w:r>
+      <w:r>
+        <w:rPr>
+          <w:rFonts w:ascii="宋体" w:eastAsia="宋体" w:cs="宋体"/>
+          <w:color w:val="000000"/>
+          <w:kern w:val="0"/>
+          <w:sz w:val="24"/>
+          <w:szCs w:val="24"/>
+        </w:rPr>
+        <w:t>（st</w:t>
+      </w:r>
+      <w:r>
+        <w:rPr>
+          <w:rFonts w:ascii="宋体" w:eastAsia="宋体" w:cs="宋体" w:hint="eastAsia"/>
+          <w:color w:val="000000"/>
+          <w:kern w:val="0"/>
+          <w:sz w:val="24"/>
+          <w:szCs w:val="24"/>
+        </w:rPr>
+        <w:t>_mode）</w:t>
+      </w:r>
+      <w:r>
+        <w:rPr>
+          <w:rFonts w:ascii="宋体" w:eastAsia="宋体" w:cs="宋体"/>
+          <w:color w:val="000000"/>
+          <w:kern w:val="0"/>
+          <w:sz w:val="24"/>
+          <w:szCs w:val="24"/>
+        </w:rPr>
+        <w:t>==》</w:t>
+      </w:r>
+      <w:r>
+        <w:rPr>
+          <w:rFonts w:ascii="宋体" w:eastAsia="宋体" w:cs="宋体" w:hint="eastAsia"/>
+          <w:color w:val="000000"/>
+          <w:kern w:val="0"/>
+          <w:sz w:val="24"/>
+          <w:szCs w:val="24"/>
+        </w:rPr>
+        <w:t xml:space="preserve"> </w:t>
+      </w:r>
+      <w:r>
+        <w:rPr>
+          <w:rFonts w:ascii="宋体" w:eastAsia="宋体" w:cs="宋体" w:hint="eastAsia"/>
+          <w:color w:val="000000"/>
+          <w:kern w:val="0"/>
+          <w:sz w:val="24"/>
+          <w:szCs w:val="24"/>
+        </w:rPr>
+        <w:t>判断文件是否为目录</w:t>
+      </w:r>
+    </w:p>
+    <w:p>
+      <w:pPr>
+        <w:rPr>
+          <w:rFonts w:ascii="宋体" w:eastAsia="宋体" w:cs="宋体"/>
+          <w:color w:val="000000"/>
+          <w:kern w:val="0"/>
+          <w:sz w:val="24"/>
+          <w:szCs w:val="24"/>
+        </w:rPr>
+      </w:pPr>
+      <w:r>
+        <w:rPr>
+          <w:rFonts w:ascii="宋体" w:eastAsia="宋体" w:cs="宋体"/>
+          <w:color w:val="000000"/>
+          <w:kern w:val="0"/>
+          <w:sz w:val="24"/>
+          <w:szCs w:val="24"/>
+        </w:rPr>
+        <w:t>S_ISREG(mode)</w:t>
+      </w:r>
+      <w:r>
+        <w:rPr>
+          <w:rFonts w:ascii="宋体" w:eastAsia="宋体" w:cs="宋体" w:hint="eastAsia"/>
+          <w:color w:val="000000"/>
+          <w:kern w:val="0"/>
+          <w:sz w:val="24"/>
+          <w:szCs w:val="24"/>
+        </w:rPr>
+        <w:t xml:space="preserve"> ==》 判断是否为普通文件</w:t>
+      </w:r>
+    </w:p>
+    <w:p>
+      <w:pPr>
+        <w:rPr>
+          <w:rFonts w:ascii="宋体" w:eastAsia="宋体" w:cs="宋体"/>
+          <w:color w:val="000000"/>
+          <w:kern w:val="0"/>
+          <w:sz w:val="24"/>
+          <w:szCs w:val="24"/>
+        </w:rPr>
+      </w:pPr>
+      <w:r>
+        <w:rPr>
+          <w:rFonts w:ascii="宋体" w:eastAsia="宋体" w:cs="宋体"/>
+          <w:color w:val="000000"/>
+          <w:kern w:val="0"/>
+          <w:sz w:val="24"/>
+          <w:szCs w:val="24"/>
+        </w:rPr>
+        <w:t>S_ISLNK(mode)</w:t>
+      </w:r>
+      <w:r>
+        <w:rPr>
+          <w:rFonts w:ascii="宋体" w:eastAsia="宋体" w:cs="宋体" w:hint="eastAsia"/>
+          <w:color w:val="000000"/>
+          <w:kern w:val="0"/>
+          <w:sz w:val="24"/>
+          <w:szCs w:val="24"/>
+        </w:rPr>
+        <w:t xml:space="preserve"> ==》 判断是否为链接文件</w:t>
+      </w:r>
+    </w:p>
+    <w:p>
+      <w:pPr>
+        <w:rPr>
+          <w:rFonts w:ascii="宋体" w:eastAsia="宋体" w:cs="宋体"/>
+          <w:color w:val="000000"/>
+          <w:kern w:val="0"/>
+          <w:sz w:val="24"/>
+          <w:szCs w:val="24"/>
+        </w:rPr>
+      </w:pPr>
+    </w:p>
+    <w:p>
+      <w:pPr>
+        <w:rPr>
+          <w:rFonts w:ascii="宋体" w:eastAsia="宋体" w:cs="宋体"/>
           <w:b/>
           <w:color w:val="FF0000"/>
           <w:kern w:val="0"/>
@@ -4778,7 +6576,7 @@
               </w:rPr>
               <w:t>Description</w:t>
             </w:r>
-            <w:hyperlink r:id="rId11" w:anchor="cite_note-appnote-25" w:history="1">
+            <w:hyperlink r:id="rId12" w:anchor="cite_note-appnote-25" w:history="1">
               <w:r>
                 <w:rPr>
                   <w:rStyle w:val="a3"/>
@@ -4962,6 +6760,7 @@
                 <w:color w:val="000000"/>
                 <w:szCs w:val="21"/>
               </w:rPr>
+              <w:lastRenderedPageBreak/>
               <w:t>4</w:t>
             </w:r>
           </w:p>
@@ -5143,7 +6942,7 @@
             <w:pPr>
               <w:spacing w:before="240" w:after="240" w:line="336" w:lineRule="atLeast"/>
               <w:rPr>
-                <w:rFonts w:ascii="Arial" w:eastAsia="宋体" w:hAnsi="Arial" w:cs="Arial"/>
+                <w:rFonts w:ascii="Arial" w:hAnsi="Arial" w:cs="Arial" w:hint="eastAsia"/>
                 <w:color w:val="000000"/>
                 <w:szCs w:val="21"/>
               </w:rPr>
@@ -5155,6 +6954,245 @@
                 <w:szCs w:val="21"/>
               </w:rPr>
               <w:t>General purpose bit flag</w:t>
+            </w:r>
+          </w:p>
+          <w:p>
+            <w:pPr>
+              <w:spacing w:before="240" w:after="240" w:line="336" w:lineRule="atLeast"/>
+              <w:rPr>
+                <w:rFonts w:ascii="Arial" w:eastAsia="宋体" w:hAnsi="Arial" w:cs="Arial"/>
+                <w:color w:val="000000"/>
+                <w:sz w:val="18"/>
+                <w:szCs w:val="18"/>
+              </w:rPr>
+            </w:pPr>
+            <w:r>
+              <w:rPr>
+                <w:rFonts w:ascii="Arial" w:eastAsia="宋体" w:hAnsi="Arial" w:cs="Arial"/>
+                <w:color w:val="000000"/>
+                <w:sz w:val="18"/>
+                <w:szCs w:val="18"/>
+              </w:rPr>
+              <w:t>Bit 00: encrypted file</w:t>
+            </w:r>
+          </w:p>
+          <w:p>
+            <w:pPr>
+              <w:spacing w:before="240" w:after="240" w:line="336" w:lineRule="atLeast"/>
+              <w:rPr>
+                <w:rFonts w:ascii="Arial" w:eastAsia="宋体" w:hAnsi="Arial" w:cs="Arial"/>
+                <w:color w:val="000000"/>
+                <w:sz w:val="18"/>
+                <w:szCs w:val="18"/>
+              </w:rPr>
+            </w:pPr>
+            <w:r>
+              <w:rPr>
+                <w:rFonts w:ascii="Arial" w:eastAsia="宋体" w:hAnsi="Arial" w:cs="Arial"/>
+                <w:color w:val="000000"/>
+                <w:sz w:val="18"/>
+                <w:szCs w:val="18"/>
+              </w:rPr>
+              <w:t xml:space="preserve">Bit 01: compression option </w:t>
+            </w:r>
+          </w:p>
+          <w:p>
+            <w:pPr>
+              <w:spacing w:before="240" w:after="240" w:line="336" w:lineRule="atLeast"/>
+              <w:rPr>
+                <w:rFonts w:ascii="Arial" w:eastAsia="宋体" w:hAnsi="Arial" w:cs="Arial"/>
+                <w:color w:val="000000"/>
+                <w:sz w:val="18"/>
+                <w:szCs w:val="18"/>
+              </w:rPr>
+            </w:pPr>
+            <w:r>
+              <w:rPr>
+                <w:rFonts w:ascii="Arial" w:eastAsia="宋体" w:hAnsi="Arial" w:cs="Arial"/>
+                <w:color w:val="000000"/>
+                <w:sz w:val="18"/>
+                <w:szCs w:val="18"/>
+              </w:rPr>
+              <w:t xml:space="preserve">Bit 02: compression option </w:t>
+            </w:r>
+          </w:p>
+          <w:p>
+            <w:pPr>
+              <w:spacing w:before="240" w:after="240" w:line="336" w:lineRule="atLeast"/>
+              <w:rPr>
+                <w:rFonts w:ascii="Arial" w:eastAsia="宋体" w:hAnsi="Arial" w:cs="Arial"/>
+                <w:color w:val="000000"/>
+                <w:sz w:val="18"/>
+                <w:szCs w:val="18"/>
+              </w:rPr>
+            </w:pPr>
+            <w:r>
+              <w:rPr>
+                <w:rFonts w:ascii="Arial" w:eastAsia="宋体" w:hAnsi="Arial" w:cs="Arial"/>
+                <w:color w:val="000000"/>
+                <w:sz w:val="18"/>
+                <w:szCs w:val="18"/>
+              </w:rPr>
+              <w:t>Bit 03: data descriptor</w:t>
+            </w:r>
+          </w:p>
+          <w:p>
+            <w:pPr>
+              <w:spacing w:before="240" w:after="240" w:line="336" w:lineRule="atLeast"/>
+              <w:rPr>
+                <w:rFonts w:ascii="Arial" w:eastAsia="宋体" w:hAnsi="Arial" w:cs="Arial"/>
+                <w:color w:val="000000"/>
+                <w:sz w:val="18"/>
+                <w:szCs w:val="18"/>
+              </w:rPr>
+            </w:pPr>
+            <w:r>
+              <w:rPr>
+                <w:rFonts w:ascii="Arial" w:eastAsia="宋体" w:hAnsi="Arial" w:cs="Arial"/>
+                <w:color w:val="000000"/>
+                <w:sz w:val="18"/>
+                <w:szCs w:val="18"/>
+              </w:rPr>
+              <w:t>Bit 04: enhanced deflation</w:t>
+            </w:r>
+          </w:p>
+          <w:p>
+            <w:pPr>
+              <w:spacing w:before="240" w:after="240" w:line="336" w:lineRule="atLeast"/>
+              <w:rPr>
+                <w:rFonts w:ascii="Arial" w:eastAsia="宋体" w:hAnsi="Arial" w:cs="Arial"/>
+                <w:color w:val="000000"/>
+                <w:sz w:val="18"/>
+                <w:szCs w:val="18"/>
+              </w:rPr>
+            </w:pPr>
+            <w:r>
+              <w:rPr>
+                <w:rFonts w:ascii="Arial" w:eastAsia="宋体" w:hAnsi="Arial" w:cs="Arial"/>
+                <w:color w:val="000000"/>
+                <w:sz w:val="18"/>
+                <w:szCs w:val="18"/>
+              </w:rPr>
+              <w:t>Bit 05: compressed patched data</w:t>
+            </w:r>
+          </w:p>
+          <w:p>
+            <w:pPr>
+              <w:spacing w:before="240" w:after="240" w:line="336" w:lineRule="atLeast"/>
+              <w:rPr>
+                <w:rFonts w:ascii="Arial" w:eastAsia="宋体" w:hAnsi="Arial" w:cs="Arial"/>
+                <w:color w:val="000000"/>
+                <w:sz w:val="18"/>
+                <w:szCs w:val="18"/>
+              </w:rPr>
+            </w:pPr>
+            <w:r>
+              <w:rPr>
+                <w:rFonts w:ascii="Arial" w:eastAsia="宋体" w:hAnsi="Arial" w:cs="Arial"/>
+                <w:color w:val="000000"/>
+                <w:sz w:val="18"/>
+                <w:szCs w:val="18"/>
+              </w:rPr>
+              <w:t>Bit 06: strong encryption</w:t>
+            </w:r>
+          </w:p>
+          <w:p>
+            <w:pPr>
+              <w:spacing w:before="240" w:after="240" w:line="336" w:lineRule="atLeast"/>
+              <w:rPr>
+                <w:rFonts w:ascii="Arial" w:eastAsia="宋体" w:hAnsi="Arial" w:cs="Arial"/>
+                <w:color w:val="000000"/>
+                <w:sz w:val="18"/>
+                <w:szCs w:val="18"/>
+              </w:rPr>
+            </w:pPr>
+            <w:r>
+              <w:rPr>
+                <w:rFonts w:ascii="Arial" w:eastAsia="宋体" w:hAnsi="Arial" w:cs="Arial"/>
+                <w:color w:val="000000"/>
+                <w:sz w:val="18"/>
+                <w:szCs w:val="18"/>
+              </w:rPr>
+              <w:t>Bit 07-10: unused</w:t>
+            </w:r>
+          </w:p>
+          <w:p>
+            <w:pPr>
+              <w:spacing w:before="240" w:after="240" w:line="336" w:lineRule="atLeast"/>
+              <w:rPr>
+                <w:rFonts w:ascii="Arial" w:eastAsia="宋体" w:hAnsi="Arial" w:cs="Arial"/>
+                <w:color w:val="000000"/>
+                <w:sz w:val="18"/>
+                <w:szCs w:val="18"/>
+              </w:rPr>
+            </w:pPr>
+            <w:r>
+              <w:rPr>
+                <w:rFonts w:ascii="Arial" w:eastAsia="宋体" w:hAnsi="Arial" w:cs="Arial"/>
+                <w:color w:val="000000"/>
+                <w:sz w:val="18"/>
+                <w:szCs w:val="18"/>
+              </w:rPr>
+              <w:t>Bit 11: language encoding</w:t>
+            </w:r>
+          </w:p>
+          <w:p>
+            <w:pPr>
+              <w:spacing w:before="240" w:after="240" w:line="336" w:lineRule="atLeast"/>
+              <w:rPr>
+                <w:rFonts w:ascii="Arial" w:eastAsia="宋体" w:hAnsi="Arial" w:cs="Arial"/>
+                <w:color w:val="000000"/>
+                <w:sz w:val="18"/>
+                <w:szCs w:val="18"/>
+              </w:rPr>
+            </w:pPr>
+            <w:r>
+              <w:rPr>
+                <w:rFonts w:ascii="Arial" w:eastAsia="宋体" w:hAnsi="Arial" w:cs="Arial"/>
+                <w:color w:val="000000"/>
+                <w:sz w:val="18"/>
+                <w:szCs w:val="18"/>
+              </w:rPr>
+              <w:t>Bit 12: reserved</w:t>
+            </w:r>
+          </w:p>
+          <w:p>
+            <w:pPr>
+              <w:spacing w:before="240" w:after="240" w:line="336" w:lineRule="atLeast"/>
+              <w:rPr>
+                <w:rFonts w:ascii="Arial" w:eastAsia="宋体" w:hAnsi="Arial" w:cs="Arial"/>
+                <w:color w:val="000000"/>
+                <w:sz w:val="18"/>
+                <w:szCs w:val="18"/>
+              </w:rPr>
+            </w:pPr>
+            <w:r>
+              <w:rPr>
+                <w:rFonts w:ascii="Arial" w:eastAsia="宋体" w:hAnsi="Arial" w:cs="Arial"/>
+                <w:color w:val="000000"/>
+                <w:sz w:val="18"/>
+                <w:szCs w:val="18"/>
+              </w:rPr>
+              <w:t>Bit 13: mask header values</w:t>
+            </w:r>
+          </w:p>
+          <w:p>
+            <w:pPr>
+              <w:spacing w:before="240" w:after="240" w:line="336" w:lineRule="atLeast"/>
+              <w:rPr>
+                <w:rFonts w:ascii="Arial" w:eastAsia="宋体" w:hAnsi="Arial" w:cs="Arial"/>
+                <w:color w:val="000000"/>
+                <w:szCs w:val="21"/>
+              </w:rPr>
+            </w:pPr>
+            <w:r>
+              <w:rPr>
+                <w:rFonts w:ascii="Arial" w:eastAsia="宋体" w:hAnsi="Arial" w:cs="Arial"/>
+                <w:color w:val="000000"/>
+                <w:sz w:val="18"/>
+                <w:szCs w:val="18"/>
+              </w:rPr>
+              <w:t>Bit 14-15: reserved</w:t>
             </w:r>
           </w:p>
         </w:tc>
@@ -5259,18 +7297,398 @@
             <w:pPr>
               <w:spacing w:before="240" w:after="240" w:line="336" w:lineRule="atLeast"/>
               <w:rPr>
-                <w:rFonts w:ascii="Arial" w:eastAsia="宋体" w:hAnsi="Arial" w:cs="Arial"/>
-                <w:color w:val="000000"/>
-                <w:szCs w:val="21"/>
-              </w:rPr>
-            </w:pPr>
-            <w:r>
-              <w:rPr>
-                <w:rFonts w:ascii="Arial" w:hAnsi="Arial" w:cs="Arial"/>
-                <w:color w:val="000000"/>
+                <w:rFonts w:ascii="Arial" w:hAnsi="Arial" w:cs="Arial" w:hint="eastAsia"/>
+                <w:color w:val="FF0000"/>
+                <w:szCs w:val="21"/>
+              </w:rPr>
+            </w:pPr>
+            <w:r>
+              <w:rPr>
+                <w:rFonts w:ascii="Arial" w:hAnsi="Arial" w:cs="Arial"/>
+                <w:color w:val="FF0000"/>
                 <w:szCs w:val="21"/>
               </w:rPr>
               <w:t>Compression method</w:t>
+            </w:r>
+          </w:p>
+          <w:p>
+            <w:pPr>
+              <w:spacing w:before="240" w:after="240" w:line="336" w:lineRule="atLeast"/>
+              <w:rPr>
+                <w:rFonts w:ascii="Arial" w:eastAsia="宋体" w:hAnsi="Arial" w:cs="Arial"/>
+                <w:color w:val="FF0000"/>
+                <w:sz w:val="18"/>
+                <w:szCs w:val="18"/>
+              </w:rPr>
+            </w:pPr>
+            <w:r>
+              <w:rPr>
+                <w:rFonts w:ascii="Arial" w:eastAsia="宋体" w:hAnsi="Arial" w:cs="Arial"/>
+                <w:color w:val="FF0000"/>
+                <w:sz w:val="18"/>
+                <w:szCs w:val="18"/>
+              </w:rPr>
+              <w:t>00: no compression</w:t>
+            </w:r>
+          </w:p>
+          <w:p>
+            <w:pPr>
+              <w:spacing w:before="240" w:after="240" w:line="336" w:lineRule="atLeast"/>
+              <w:rPr>
+                <w:rFonts w:ascii="Arial" w:eastAsia="宋体" w:hAnsi="Arial" w:cs="Arial"/>
+                <w:color w:val="000000" w:themeColor="text1"/>
+                <w:sz w:val="18"/>
+                <w:szCs w:val="18"/>
+              </w:rPr>
+            </w:pPr>
+            <w:r>
+              <w:rPr>
+                <w:rFonts w:ascii="Arial" w:eastAsia="宋体" w:hAnsi="Arial" w:cs="Arial"/>
+                <w:color w:val="000000" w:themeColor="text1"/>
+                <w:sz w:val="18"/>
+                <w:szCs w:val="18"/>
+              </w:rPr>
+              <w:t>01: shrunk</w:t>
+            </w:r>
+          </w:p>
+          <w:p>
+            <w:pPr>
+              <w:spacing w:before="240" w:after="240" w:line="336" w:lineRule="atLeast"/>
+              <w:rPr>
+                <w:rFonts w:ascii="Arial" w:eastAsia="宋体" w:hAnsi="Arial" w:cs="Arial"/>
+                <w:color w:val="000000" w:themeColor="text1"/>
+                <w:sz w:val="18"/>
+                <w:szCs w:val="18"/>
+              </w:rPr>
+            </w:pPr>
+            <w:r>
+              <w:rPr>
+                <w:rFonts w:ascii="Arial" w:eastAsia="宋体" w:hAnsi="Arial" w:cs="Arial"/>
+                <w:color w:val="000000" w:themeColor="text1"/>
+                <w:sz w:val="18"/>
+                <w:szCs w:val="18"/>
+              </w:rPr>
+              <w:t>02: reduced with compression factor 1</w:t>
+            </w:r>
+          </w:p>
+          <w:p>
+            <w:pPr>
+              <w:spacing w:before="240" w:after="240" w:line="336" w:lineRule="atLeast"/>
+              <w:rPr>
+                <w:rFonts w:ascii="Arial" w:eastAsia="宋体" w:hAnsi="Arial" w:cs="Arial"/>
+                <w:color w:val="000000" w:themeColor="text1"/>
+                <w:sz w:val="18"/>
+                <w:szCs w:val="18"/>
+              </w:rPr>
+            </w:pPr>
+            <w:r>
+              <w:rPr>
+                <w:rFonts w:ascii="Arial" w:eastAsia="宋体" w:hAnsi="Arial" w:cs="Arial"/>
+                <w:color w:val="000000" w:themeColor="text1"/>
+                <w:sz w:val="18"/>
+                <w:szCs w:val="18"/>
+              </w:rPr>
+              <w:t xml:space="preserve">03: reduced with compression factor 2 </w:t>
+            </w:r>
+          </w:p>
+          <w:p>
+            <w:pPr>
+              <w:spacing w:before="240" w:after="240" w:line="336" w:lineRule="atLeast"/>
+              <w:rPr>
+                <w:rFonts w:ascii="Arial" w:eastAsia="宋体" w:hAnsi="Arial" w:cs="Arial"/>
+                <w:color w:val="000000" w:themeColor="text1"/>
+                <w:sz w:val="18"/>
+                <w:szCs w:val="18"/>
+              </w:rPr>
+            </w:pPr>
+            <w:r>
+              <w:rPr>
+                <w:rFonts w:ascii="Arial" w:eastAsia="宋体" w:hAnsi="Arial" w:cs="Arial"/>
+                <w:color w:val="000000" w:themeColor="text1"/>
+                <w:sz w:val="18"/>
+                <w:szCs w:val="18"/>
+              </w:rPr>
+              <w:t xml:space="preserve">04: reduced with compression factor 3 </w:t>
+            </w:r>
+          </w:p>
+          <w:p>
+            <w:pPr>
+              <w:spacing w:before="240" w:after="240" w:line="336" w:lineRule="atLeast"/>
+              <w:rPr>
+                <w:rFonts w:ascii="Arial" w:eastAsia="宋体" w:hAnsi="Arial" w:cs="Arial"/>
+                <w:color w:val="000000" w:themeColor="text1"/>
+                <w:sz w:val="18"/>
+                <w:szCs w:val="18"/>
+              </w:rPr>
+            </w:pPr>
+            <w:r>
+              <w:rPr>
+                <w:rFonts w:ascii="Arial" w:eastAsia="宋体" w:hAnsi="Arial" w:cs="Arial"/>
+                <w:color w:val="000000" w:themeColor="text1"/>
+                <w:sz w:val="18"/>
+                <w:szCs w:val="18"/>
+              </w:rPr>
+              <w:t xml:space="preserve">05: reduced with compression factor 4 </w:t>
+            </w:r>
+          </w:p>
+          <w:p>
+            <w:pPr>
+              <w:spacing w:before="240" w:after="240" w:line="336" w:lineRule="atLeast"/>
+              <w:rPr>
+                <w:rFonts w:ascii="Arial" w:eastAsia="宋体" w:hAnsi="Arial" w:cs="Arial"/>
+                <w:color w:val="000000" w:themeColor="text1"/>
+                <w:sz w:val="18"/>
+                <w:szCs w:val="18"/>
+              </w:rPr>
+            </w:pPr>
+            <w:r>
+              <w:rPr>
+                <w:rFonts w:ascii="Arial" w:eastAsia="宋体" w:hAnsi="Arial" w:cs="Arial"/>
+                <w:color w:val="000000" w:themeColor="text1"/>
+                <w:sz w:val="18"/>
+                <w:szCs w:val="18"/>
+              </w:rPr>
+              <w:t>06: imploded</w:t>
+            </w:r>
+          </w:p>
+          <w:p>
+            <w:pPr>
+              <w:spacing w:before="240" w:after="240" w:line="336" w:lineRule="atLeast"/>
+              <w:rPr>
+                <w:rFonts w:ascii="Arial" w:eastAsia="宋体" w:hAnsi="Arial" w:cs="Arial"/>
+                <w:color w:val="000000" w:themeColor="text1"/>
+                <w:sz w:val="18"/>
+                <w:szCs w:val="18"/>
+              </w:rPr>
+            </w:pPr>
+            <w:r>
+              <w:rPr>
+                <w:rFonts w:ascii="Arial" w:eastAsia="宋体" w:hAnsi="Arial" w:cs="Arial"/>
+                <w:color w:val="000000" w:themeColor="text1"/>
+                <w:sz w:val="18"/>
+                <w:szCs w:val="18"/>
+              </w:rPr>
+              <w:lastRenderedPageBreak/>
+              <w:t>07: reserved</w:t>
+            </w:r>
+          </w:p>
+          <w:p>
+            <w:pPr>
+              <w:spacing w:before="240" w:after="240" w:line="336" w:lineRule="atLeast"/>
+              <w:rPr>
+                <w:rFonts w:ascii="Arial" w:eastAsia="宋体" w:hAnsi="Arial" w:cs="Arial"/>
+                <w:color w:val="FF0000"/>
+                <w:sz w:val="18"/>
+                <w:szCs w:val="18"/>
+              </w:rPr>
+            </w:pPr>
+            <w:r>
+              <w:rPr>
+                <w:rFonts w:ascii="Arial" w:eastAsia="宋体" w:hAnsi="Arial" w:cs="Arial"/>
+                <w:color w:val="FF0000"/>
+                <w:sz w:val="18"/>
+                <w:szCs w:val="18"/>
+              </w:rPr>
+              <w:t>08: deflated</w:t>
+            </w:r>
+          </w:p>
+          <w:p>
+            <w:pPr>
+              <w:spacing w:before="240" w:after="240" w:line="336" w:lineRule="atLeast"/>
+              <w:rPr>
+                <w:rFonts w:ascii="Arial" w:eastAsia="宋体" w:hAnsi="Arial" w:cs="Arial"/>
+                <w:color w:val="000000" w:themeColor="text1"/>
+                <w:sz w:val="18"/>
+                <w:szCs w:val="18"/>
+              </w:rPr>
+            </w:pPr>
+            <w:r>
+              <w:rPr>
+                <w:rFonts w:ascii="Arial" w:eastAsia="宋体" w:hAnsi="Arial" w:cs="Arial"/>
+                <w:color w:val="000000" w:themeColor="text1"/>
+                <w:sz w:val="18"/>
+                <w:szCs w:val="18"/>
+              </w:rPr>
+              <w:t>09: enhanced deflated</w:t>
+            </w:r>
+          </w:p>
+          <w:p>
+            <w:pPr>
+              <w:spacing w:before="240" w:after="240" w:line="336" w:lineRule="atLeast"/>
+              <w:rPr>
+                <w:rFonts w:ascii="Arial" w:eastAsia="宋体" w:hAnsi="Arial" w:cs="Arial"/>
+                <w:color w:val="000000" w:themeColor="text1"/>
+                <w:sz w:val="18"/>
+                <w:szCs w:val="18"/>
+              </w:rPr>
+            </w:pPr>
+            <w:r>
+              <w:rPr>
+                <w:rFonts w:ascii="Arial" w:eastAsia="宋体" w:hAnsi="Arial" w:cs="Arial"/>
+                <w:color w:val="000000" w:themeColor="text1"/>
+                <w:sz w:val="18"/>
+                <w:szCs w:val="18"/>
+              </w:rPr>
+              <w:t>10: PKWare DCL imploded</w:t>
+            </w:r>
+          </w:p>
+          <w:p>
+            <w:pPr>
+              <w:spacing w:before="240" w:after="240" w:line="336" w:lineRule="atLeast"/>
+              <w:rPr>
+                <w:rFonts w:ascii="Arial" w:eastAsia="宋体" w:hAnsi="Arial" w:cs="Arial"/>
+                <w:color w:val="000000" w:themeColor="text1"/>
+                <w:sz w:val="18"/>
+                <w:szCs w:val="18"/>
+              </w:rPr>
+            </w:pPr>
+            <w:r>
+              <w:rPr>
+                <w:rFonts w:ascii="Arial" w:eastAsia="宋体" w:hAnsi="Arial" w:cs="Arial"/>
+                <w:color w:val="000000" w:themeColor="text1"/>
+                <w:sz w:val="18"/>
+                <w:szCs w:val="18"/>
+              </w:rPr>
+              <w:t>11: reserved</w:t>
+            </w:r>
+          </w:p>
+          <w:p>
+            <w:pPr>
+              <w:spacing w:before="240" w:after="240" w:line="336" w:lineRule="atLeast"/>
+              <w:rPr>
+                <w:rFonts w:ascii="Arial" w:eastAsia="宋体" w:hAnsi="Arial" w:cs="Arial"/>
+                <w:color w:val="000000" w:themeColor="text1"/>
+                <w:sz w:val="18"/>
+                <w:szCs w:val="18"/>
+              </w:rPr>
+            </w:pPr>
+            <w:r>
+              <w:rPr>
+                <w:rFonts w:ascii="Arial" w:eastAsia="宋体" w:hAnsi="Arial" w:cs="Arial"/>
+                <w:color w:val="000000" w:themeColor="text1"/>
+                <w:sz w:val="18"/>
+                <w:szCs w:val="18"/>
+              </w:rPr>
+              <w:t>12: compressed using BZIP2</w:t>
+            </w:r>
+          </w:p>
+          <w:p>
+            <w:pPr>
+              <w:spacing w:before="240" w:after="240" w:line="336" w:lineRule="atLeast"/>
+              <w:rPr>
+                <w:rFonts w:ascii="Arial" w:eastAsia="宋体" w:hAnsi="Arial" w:cs="Arial"/>
+                <w:color w:val="000000" w:themeColor="text1"/>
+                <w:sz w:val="18"/>
+                <w:szCs w:val="18"/>
+              </w:rPr>
+            </w:pPr>
+            <w:r>
+              <w:rPr>
+                <w:rFonts w:ascii="Arial" w:eastAsia="宋体" w:hAnsi="Arial" w:cs="Arial"/>
+                <w:color w:val="000000" w:themeColor="text1"/>
+                <w:sz w:val="18"/>
+                <w:szCs w:val="18"/>
+              </w:rPr>
+              <w:t>13: reserved</w:t>
+            </w:r>
+          </w:p>
+          <w:p>
+            <w:pPr>
+              <w:spacing w:before="240" w:after="240" w:line="336" w:lineRule="atLeast"/>
+              <w:rPr>
+                <w:rFonts w:ascii="Arial" w:eastAsia="宋体" w:hAnsi="Arial" w:cs="Arial"/>
+                <w:color w:val="000000" w:themeColor="text1"/>
+                <w:sz w:val="18"/>
+                <w:szCs w:val="18"/>
+              </w:rPr>
+            </w:pPr>
+            <w:r>
+              <w:rPr>
+                <w:rFonts w:ascii="Arial" w:eastAsia="宋体" w:hAnsi="Arial" w:cs="Arial"/>
+                <w:color w:val="000000" w:themeColor="text1"/>
+                <w:sz w:val="18"/>
+                <w:szCs w:val="18"/>
+              </w:rPr>
+              <w:t>14: LZMA</w:t>
+            </w:r>
+          </w:p>
+          <w:p>
+            <w:pPr>
+              <w:spacing w:before="240" w:after="240" w:line="336" w:lineRule="atLeast"/>
+              <w:rPr>
+                <w:rFonts w:ascii="Arial" w:eastAsia="宋体" w:hAnsi="Arial" w:cs="Arial"/>
+                <w:color w:val="000000" w:themeColor="text1"/>
+                <w:sz w:val="18"/>
+                <w:szCs w:val="18"/>
+              </w:rPr>
+            </w:pPr>
+            <w:r>
+              <w:rPr>
+                <w:rFonts w:ascii="Arial" w:eastAsia="宋体" w:hAnsi="Arial" w:cs="Arial"/>
+                <w:color w:val="000000" w:themeColor="text1"/>
+                <w:sz w:val="18"/>
+                <w:szCs w:val="18"/>
+              </w:rPr>
+              <w:t>15-17: reserved</w:t>
+            </w:r>
+          </w:p>
+          <w:p>
+            <w:pPr>
+              <w:spacing w:before="240" w:after="240" w:line="336" w:lineRule="atLeast"/>
+              <w:rPr>
+                <w:rFonts w:ascii="Arial" w:eastAsia="宋体" w:hAnsi="Arial" w:cs="Arial"/>
+                <w:color w:val="000000" w:themeColor="text1"/>
+                <w:sz w:val="18"/>
+                <w:szCs w:val="18"/>
+              </w:rPr>
+            </w:pPr>
+            <w:r>
+              <w:rPr>
+                <w:rFonts w:ascii="Arial" w:eastAsia="宋体" w:hAnsi="Arial" w:cs="Arial"/>
+                <w:color w:val="000000" w:themeColor="text1"/>
+                <w:sz w:val="18"/>
+                <w:szCs w:val="18"/>
+              </w:rPr>
+              <w:t>18: compressed using IBM TERSE</w:t>
+            </w:r>
+          </w:p>
+          <w:p>
+            <w:pPr>
+              <w:spacing w:before="240" w:after="240" w:line="336" w:lineRule="atLeast"/>
+              <w:rPr>
+                <w:rFonts w:ascii="Arial" w:eastAsia="宋体" w:hAnsi="Arial" w:cs="Arial"/>
+                <w:color w:val="000000" w:themeColor="text1"/>
+                <w:sz w:val="18"/>
+                <w:szCs w:val="18"/>
+              </w:rPr>
+            </w:pPr>
+            <w:r>
+              <w:rPr>
+                <w:rFonts w:ascii="Arial" w:eastAsia="宋体" w:hAnsi="Arial" w:cs="Arial"/>
+                <w:color w:val="000000" w:themeColor="text1"/>
+                <w:sz w:val="18"/>
+                <w:szCs w:val="18"/>
+              </w:rPr>
+              <w:t>19: IBM LZ77 z</w:t>
+            </w:r>
+          </w:p>
+          <w:p>
+            <w:pPr>
+              <w:spacing w:before="240" w:after="240" w:line="336" w:lineRule="atLeast"/>
+              <w:rPr>
+                <w:rFonts w:ascii="Arial" w:eastAsia="宋体" w:hAnsi="Arial" w:cs="Arial"/>
+                <w:color w:val="FF0000"/>
+                <w:szCs w:val="21"/>
+              </w:rPr>
+            </w:pPr>
+            <w:r>
+              <w:rPr>
+                <w:rFonts w:ascii="Arial" w:eastAsia="宋体" w:hAnsi="Arial" w:cs="Arial"/>
+                <w:color w:val="000000" w:themeColor="text1"/>
+                <w:sz w:val="18"/>
+                <w:szCs w:val="18"/>
+              </w:rPr>
+              <w:t>98: PPMd version I, Rev 1</w:t>
             </w:r>
           </w:p>
         </w:tc>
@@ -5310,6 +7728,7 @@
                 <w:color w:val="000000"/>
                 <w:szCs w:val="21"/>
               </w:rPr>
+              <w:lastRenderedPageBreak/>
               <w:t>10</w:t>
             </w:r>
           </w:p>
@@ -5375,7 +7794,7 @@
             <w:pPr>
               <w:spacing w:before="240" w:after="240" w:line="336" w:lineRule="atLeast"/>
               <w:rPr>
-                <w:rFonts w:ascii="Arial" w:eastAsia="宋体" w:hAnsi="Arial" w:cs="Arial"/>
+                <w:rFonts w:ascii="Arial" w:hAnsi="Arial" w:cs="Arial" w:hint="eastAsia"/>
                 <w:color w:val="000000"/>
                 <w:szCs w:val="21"/>
               </w:rPr>
@@ -5387,6 +7806,85 @@
                 <w:szCs w:val="21"/>
               </w:rPr>
               <w:t>File last modification time</w:t>
+            </w:r>
+          </w:p>
+          <w:p>
+            <w:pPr>
+              <w:spacing w:before="240" w:after="240" w:line="336" w:lineRule="atLeast"/>
+              <w:rPr>
+                <w:rFonts w:ascii="Arial" w:eastAsia="宋体" w:hAnsi="Arial" w:cs="Arial"/>
+                <w:color w:val="000000"/>
+                <w:sz w:val="18"/>
+                <w:szCs w:val="18"/>
+              </w:rPr>
+            </w:pPr>
+            <w:r>
+              <w:rPr>
+                <w:rFonts w:ascii="Arial" w:eastAsia="宋体" w:hAnsi="Arial" w:cs="Arial"/>
+                <w:color w:val="000000"/>
+                <w:sz w:val="18"/>
+                <w:szCs w:val="18"/>
+              </w:rPr>
+              <w:t>stored in standard MS-DOS format:</w:t>
+            </w:r>
+          </w:p>
+          <w:p>
+            <w:pPr>
+              <w:spacing w:before="240" w:after="240" w:line="336" w:lineRule="atLeast"/>
+              <w:rPr>
+                <w:rFonts w:ascii="Arial" w:eastAsia="宋体" w:hAnsi="Arial" w:cs="Arial"/>
+                <w:color w:val="FF0000"/>
+                <w:sz w:val="18"/>
+                <w:szCs w:val="18"/>
+              </w:rPr>
+            </w:pPr>
+            <w:r>
+              <w:rPr>
+                <w:rFonts w:ascii="Arial" w:eastAsia="宋体" w:hAnsi="Arial" w:cs="Arial"/>
+                <w:color w:val="FF0000"/>
+                <w:sz w:val="18"/>
+                <w:szCs w:val="18"/>
+              </w:rPr>
+              <w:t xml:space="preserve">Bits 00-04: seconds divided by 2 </w:t>
+            </w:r>
+          </w:p>
+          <w:p>
+            <w:pPr>
+              <w:spacing w:before="240" w:after="240" w:line="336" w:lineRule="atLeast"/>
+              <w:rPr>
+                <w:rFonts w:ascii="Arial" w:eastAsia="宋体" w:hAnsi="Arial" w:cs="Arial"/>
+                <w:color w:val="FF0000"/>
+                <w:sz w:val="18"/>
+                <w:szCs w:val="18"/>
+              </w:rPr>
+            </w:pPr>
+            <w:r>
+              <w:rPr>
+                <w:rFonts w:ascii="Arial" w:eastAsia="宋体" w:hAnsi="Arial" w:cs="Arial"/>
+                <w:color w:val="FF0000"/>
+                <w:sz w:val="18"/>
+                <w:szCs w:val="18"/>
+              </w:rPr>
+              <w:t>Bits 05-10: minute</w:t>
+            </w:r>
+          </w:p>
+          <w:p>
+            <w:pPr>
+              <w:spacing w:before="240" w:after="240" w:line="336" w:lineRule="atLeast"/>
+              <w:rPr>
+                <w:rFonts w:ascii="Arial" w:eastAsia="宋体" w:hAnsi="Arial" w:cs="Arial"/>
+                <w:color w:val="000000"/>
+                <w:szCs w:val="21"/>
+              </w:rPr>
+            </w:pPr>
+            <w:r>
+              <w:rPr>
+                <w:rFonts w:ascii="Arial" w:eastAsia="宋体" w:hAnsi="Arial" w:cs="Arial"/>
+                <w:color w:val="FF0000"/>
+                <w:sz w:val="18"/>
+                <w:szCs w:val="18"/>
+              </w:rPr>
+              <w:t>Bits 11-15: hour</w:t>
             </w:r>
           </w:p>
         </w:tc>
@@ -5491,7 +7989,7 @@
             <w:pPr>
               <w:spacing w:before="240" w:after="240" w:line="336" w:lineRule="atLeast"/>
               <w:rPr>
-                <w:rFonts w:ascii="Arial" w:eastAsia="宋体" w:hAnsi="Arial" w:cs="Arial"/>
+                <w:rFonts w:ascii="Arial" w:hAnsi="Arial" w:cs="Arial" w:hint="eastAsia"/>
                 <w:color w:val="000000"/>
                 <w:szCs w:val="21"/>
               </w:rPr>
@@ -5503,6 +8001,85 @@
                 <w:szCs w:val="21"/>
               </w:rPr>
               <w:t>File last modification date</w:t>
+            </w:r>
+          </w:p>
+          <w:p>
+            <w:pPr>
+              <w:spacing w:before="240" w:after="240" w:line="336" w:lineRule="atLeast"/>
+              <w:rPr>
+                <w:rFonts w:ascii="Arial" w:eastAsia="宋体" w:hAnsi="Arial" w:cs="Arial"/>
+                <w:color w:val="000000"/>
+                <w:sz w:val="18"/>
+                <w:szCs w:val="18"/>
+              </w:rPr>
+            </w:pPr>
+            <w:r>
+              <w:rPr>
+                <w:rFonts w:ascii="Arial" w:eastAsia="宋体" w:hAnsi="Arial" w:cs="Arial"/>
+                <w:color w:val="000000"/>
+                <w:sz w:val="18"/>
+                <w:szCs w:val="18"/>
+              </w:rPr>
+              <w:t>stored in standard MS-DOS format:</w:t>
+            </w:r>
+          </w:p>
+          <w:p>
+            <w:pPr>
+              <w:spacing w:before="240" w:after="240" w:line="336" w:lineRule="atLeast"/>
+              <w:rPr>
+                <w:rFonts w:ascii="Arial" w:eastAsia="宋体" w:hAnsi="Arial" w:cs="Arial"/>
+                <w:color w:val="FF0000"/>
+                <w:sz w:val="18"/>
+                <w:szCs w:val="18"/>
+              </w:rPr>
+            </w:pPr>
+            <w:r>
+              <w:rPr>
+                <w:rFonts w:ascii="Arial" w:eastAsia="宋体" w:hAnsi="Arial" w:cs="Arial"/>
+                <w:color w:val="FF0000"/>
+                <w:sz w:val="18"/>
+                <w:szCs w:val="18"/>
+              </w:rPr>
+              <w:t>Bits 00-04: day</w:t>
+            </w:r>
+          </w:p>
+          <w:p>
+            <w:pPr>
+              <w:spacing w:before="240" w:after="240" w:line="336" w:lineRule="atLeast"/>
+              <w:rPr>
+                <w:rFonts w:ascii="Arial" w:eastAsia="宋体" w:hAnsi="Arial" w:cs="Arial"/>
+                <w:color w:val="FF0000"/>
+                <w:sz w:val="18"/>
+                <w:szCs w:val="18"/>
+              </w:rPr>
+            </w:pPr>
+            <w:r>
+              <w:rPr>
+                <w:rFonts w:ascii="Arial" w:eastAsia="宋体" w:hAnsi="Arial" w:cs="Arial"/>
+                <w:color w:val="FF0000"/>
+                <w:sz w:val="18"/>
+                <w:szCs w:val="18"/>
+              </w:rPr>
+              <w:t>Bits 05-08: month</w:t>
+            </w:r>
+          </w:p>
+          <w:p>
+            <w:pPr>
+              <w:spacing w:before="240" w:after="240" w:line="336" w:lineRule="atLeast"/>
+              <w:rPr>
+                <w:rFonts w:ascii="Arial" w:eastAsia="宋体" w:hAnsi="Arial" w:cs="Arial"/>
+                <w:color w:val="000000"/>
+                <w:szCs w:val="21"/>
+              </w:rPr>
+            </w:pPr>
+            <w:r>
+              <w:rPr>
+                <w:rFonts w:ascii="Arial" w:eastAsia="宋体" w:hAnsi="Arial" w:cs="Arial"/>
+                <w:color w:val="FF0000"/>
+                <w:sz w:val="18"/>
+                <w:szCs w:val="18"/>
+              </w:rPr>
+              <w:t>Bits 09-15: years from 1980</w:t>
             </w:r>
           </w:p>
         </w:tc>
@@ -5542,6 +8119,7 @@
                 <w:color w:val="000000"/>
                 <w:szCs w:val="21"/>
               </w:rPr>
+              <w:lastRenderedPageBreak/>
               <w:t>14</w:t>
             </w:r>
           </w:p>
@@ -5724,14 +8302,14 @@
               <w:spacing w:before="240" w:after="240" w:line="336" w:lineRule="atLeast"/>
               <w:rPr>
                 <w:rFonts w:ascii="Arial" w:eastAsia="宋体" w:hAnsi="Arial" w:cs="Arial"/>
-                <w:color w:val="000000"/>
-                <w:szCs w:val="21"/>
-              </w:rPr>
-            </w:pPr>
-            <w:r>
-              <w:rPr>
-                <w:rFonts w:ascii="Arial" w:hAnsi="Arial" w:cs="Arial"/>
-                <w:color w:val="000000"/>
+                <w:color w:val="FF0000"/>
+                <w:szCs w:val="21"/>
+              </w:rPr>
+            </w:pPr>
+            <w:r>
+              <w:rPr>
+                <w:rFonts w:ascii="Arial" w:hAnsi="Arial" w:cs="Arial"/>
+                <w:color w:val="FF0000"/>
                 <w:szCs w:val="21"/>
               </w:rPr>
               <w:t>Compressed size</w:t>
@@ -5840,14 +8418,14 @@
               <w:spacing w:before="240" w:after="240" w:line="336" w:lineRule="atLeast"/>
               <w:rPr>
                 <w:rFonts w:ascii="Arial" w:eastAsia="宋体" w:hAnsi="Arial" w:cs="Arial"/>
-                <w:color w:val="000000"/>
-                <w:szCs w:val="21"/>
-              </w:rPr>
-            </w:pPr>
-            <w:r>
-              <w:rPr>
-                <w:rFonts w:ascii="Arial" w:hAnsi="Arial" w:cs="Arial"/>
-                <w:color w:val="000000"/>
+                <w:color w:val="FF0000"/>
+                <w:szCs w:val="21"/>
+              </w:rPr>
+            </w:pPr>
+            <w:r>
+              <w:rPr>
+                <w:rFonts w:ascii="Arial" w:hAnsi="Arial" w:cs="Arial"/>
+                <w:color w:val="FF0000"/>
                 <w:szCs w:val="21"/>
               </w:rPr>
               <w:t>Uncompressed size</w:t>
@@ -6024,7 +8602,6 @@
                 <w:color w:val="000000"/>
                 <w:szCs w:val="21"/>
               </w:rPr>
-              <w:lastRenderedPageBreak/>
               <w:t>28</w:t>
             </w:r>
           </w:p>
@@ -6379,7 +8956,6 @@
           <w:kern w:val="0"/>
           <w:sz w:val="24"/>
           <w:szCs w:val="24"/>
-          <w:lang w:val="zh-CN"/>
         </w:rPr>
       </w:pPr>
     </w:p>
@@ -6391,6 +8967,127 @@
     </w:sectPr>
   </w:body>
 </w:document>
+</file>
+
+<file path=word/numbering.xml><?xml version="1.0" encoding="utf-8"?>
+<w:numbering xmlns:ve="http://schemas.openxmlformats.org/markup-compatibility/2006" xmlns:o="urn:schemas-microsoft-com:office:office" xmlns:r="http://schemas.openxmlformats.org/officeDocument/2006/relationships" xmlns:m="http://schemas.openxmlformats.org/officeDocument/2006/math" xmlns:v="urn:schemas-microsoft-com:vml" xmlns:wp="http://schemas.openxmlformats.org/drawingml/2006/wordprocessingDrawing" xmlns:w10="urn:schemas-microsoft-com:office:word" xmlns:w="http://schemas.openxmlformats.org/wordprocessingml/2006/main" xmlns:wne="http://schemas.microsoft.com/office/word/2006/wordml">
+  <w:abstractNum w:abstractNumId="0">
+    <w:nsid w:val="0F817211"/>
+    <w:multiLevelType w:val="hybridMultilevel"/>
+    <w:tmpl w:val="12D6E41C"/>
+    <w:lvl w:ilvl="0" w:tplc="04090001">
+      <w:start w:val="1"/>
+      <w:numFmt w:val="bullet"/>
+      <w:lvlText w:val=""/>
+      <w:lvlJc w:val="left"/>
+      <w:pPr>
+        <w:ind w:left="420" w:hanging="420"/>
+      </w:pPr>
+      <w:rPr>
+        <w:rFonts w:ascii="Wingdings" w:hAnsi="Wingdings" w:hint="default"/>
+      </w:rPr>
+    </w:lvl>
+    <w:lvl w:ilvl="1" w:tplc="04090003" w:tentative="1">
+      <w:start w:val="1"/>
+      <w:numFmt w:val="bullet"/>
+      <w:lvlText w:val=""/>
+      <w:lvlJc w:val="left"/>
+      <w:pPr>
+        <w:ind w:left="840" w:hanging="420"/>
+      </w:pPr>
+      <w:rPr>
+        <w:rFonts w:ascii="Wingdings" w:hAnsi="Wingdings" w:hint="default"/>
+      </w:rPr>
+    </w:lvl>
+    <w:lvl w:ilvl="2" w:tplc="04090005" w:tentative="1">
+      <w:start w:val="1"/>
+      <w:numFmt w:val="bullet"/>
+      <w:lvlText w:val=""/>
+      <w:lvlJc w:val="left"/>
+      <w:pPr>
+        <w:ind w:left="1260" w:hanging="420"/>
+      </w:pPr>
+      <w:rPr>
+        <w:rFonts w:ascii="Wingdings" w:hAnsi="Wingdings" w:hint="default"/>
+      </w:rPr>
+    </w:lvl>
+    <w:lvl w:ilvl="3" w:tplc="04090001" w:tentative="1">
+      <w:start w:val="1"/>
+      <w:numFmt w:val="bullet"/>
+      <w:lvlText w:val=""/>
+      <w:lvlJc w:val="left"/>
+      <w:pPr>
+        <w:ind w:left="1680" w:hanging="420"/>
+      </w:pPr>
+      <w:rPr>
+        <w:rFonts w:ascii="Wingdings" w:hAnsi="Wingdings" w:hint="default"/>
+      </w:rPr>
+    </w:lvl>
+    <w:lvl w:ilvl="4" w:tplc="04090003" w:tentative="1">
+      <w:start w:val="1"/>
+      <w:numFmt w:val="bullet"/>
+      <w:lvlText w:val=""/>
+      <w:lvlJc w:val="left"/>
+      <w:pPr>
+        <w:ind w:left="2100" w:hanging="420"/>
+      </w:pPr>
+      <w:rPr>
+        <w:rFonts w:ascii="Wingdings" w:hAnsi="Wingdings" w:hint="default"/>
+      </w:rPr>
+    </w:lvl>
+    <w:lvl w:ilvl="5" w:tplc="04090005" w:tentative="1">
+      <w:start w:val="1"/>
+      <w:numFmt w:val="bullet"/>
+      <w:lvlText w:val=""/>
+      <w:lvlJc w:val="left"/>
+      <w:pPr>
+        <w:ind w:left="2520" w:hanging="420"/>
+      </w:pPr>
+      <w:rPr>
+        <w:rFonts w:ascii="Wingdings" w:hAnsi="Wingdings" w:hint="default"/>
+      </w:rPr>
+    </w:lvl>
+    <w:lvl w:ilvl="6" w:tplc="04090001" w:tentative="1">
+      <w:start w:val="1"/>
+      <w:numFmt w:val="bullet"/>
+      <w:lvlText w:val=""/>
+      <w:lvlJc w:val="left"/>
+      <w:pPr>
+        <w:ind w:left="2940" w:hanging="420"/>
+      </w:pPr>
+      <w:rPr>
+        <w:rFonts w:ascii="Wingdings" w:hAnsi="Wingdings" w:hint="default"/>
+      </w:rPr>
+    </w:lvl>
+    <w:lvl w:ilvl="7" w:tplc="04090003" w:tentative="1">
+      <w:start w:val="1"/>
+      <w:numFmt w:val="bullet"/>
+      <w:lvlText w:val=""/>
+      <w:lvlJc w:val="left"/>
+      <w:pPr>
+        <w:ind w:left="3360" w:hanging="420"/>
+      </w:pPr>
+      <w:rPr>
+        <w:rFonts w:ascii="Wingdings" w:hAnsi="Wingdings" w:hint="default"/>
+      </w:rPr>
+    </w:lvl>
+    <w:lvl w:ilvl="8" w:tplc="04090005" w:tentative="1">
+      <w:start w:val="1"/>
+      <w:numFmt w:val="bullet"/>
+      <w:lvlText w:val=""/>
+      <w:lvlJc w:val="left"/>
+      <w:pPr>
+        <w:ind w:left="3780" w:hanging="420"/>
+      </w:pPr>
+      <w:rPr>
+        <w:rFonts w:ascii="Wingdings" w:hAnsi="Wingdings" w:hint="default"/>
+      </w:rPr>
+    </w:lvl>
+  </w:abstractNum>
+  <w:num w:numId="1">
+    <w:abstractNumId w:val="0"/>
+  </w:num>
+</w:numbering>
 </file>
 
 <file path=word/styles.xml><?xml version="1.0" encoding="utf-8"?>
@@ -6549,6 +9246,7 @@
   <w:style w:type="paragraph" w:default="1" w:styleId="a">
     <w:name w:val="Normal"/>
     <w:qFormat/>
+    <w:rsid w:val="00B327FB"/>
     <w:pPr>
       <w:widowControl w:val="0"/>
       <w:jc w:val="both"/>
@@ -6592,6 +9290,80 @@
       <w:color w:val="0000FF" w:themeColor="hyperlink"/>
       <w:u w:val="single"/>
     </w:rPr>
+  </w:style>
+  <w:style w:type="paragraph" w:styleId="HTML">
+    <w:name w:val="HTML Preformatted"/>
+    <w:basedOn w:val="a"/>
+    <w:link w:val="HTMLChar"/>
+    <w:uiPriority w:val="99"/>
+    <w:semiHidden/>
+    <w:unhideWhenUsed/>
+    <w:rsid w:val="003E5DCB"/>
+    <w:pPr>
+      <w:widowControl/>
+      <w:tabs>
+        <w:tab w:val="left" w:pos="916"/>
+        <w:tab w:val="left" w:pos="1832"/>
+        <w:tab w:val="left" w:pos="2748"/>
+        <w:tab w:val="left" w:pos="3664"/>
+        <w:tab w:val="left" w:pos="4580"/>
+        <w:tab w:val="left" w:pos="5496"/>
+        <w:tab w:val="left" w:pos="6412"/>
+        <w:tab w:val="left" w:pos="7328"/>
+        <w:tab w:val="left" w:pos="8244"/>
+        <w:tab w:val="left" w:pos="9160"/>
+        <w:tab w:val="left" w:pos="10076"/>
+        <w:tab w:val="left" w:pos="10992"/>
+        <w:tab w:val="left" w:pos="11908"/>
+        <w:tab w:val="left" w:pos="12824"/>
+        <w:tab w:val="left" w:pos="13740"/>
+        <w:tab w:val="left" w:pos="14656"/>
+      </w:tabs>
+      <w:jc w:val="left"/>
+    </w:pPr>
+    <w:rPr>
+      <w:rFonts w:ascii="宋体" w:eastAsia="宋体" w:hAnsi="宋体" w:cs="宋体"/>
+      <w:kern w:val="0"/>
+      <w:sz w:val="24"/>
+      <w:szCs w:val="24"/>
+    </w:rPr>
+  </w:style>
+  <w:style w:type="character" w:customStyle="1" w:styleId="HTMLChar">
+    <w:name w:val="HTML 预设格式 Char"/>
+    <w:basedOn w:val="a0"/>
+    <w:link w:val="HTML"/>
+    <w:uiPriority w:val="99"/>
+    <w:semiHidden/>
+    <w:rsid w:val="003E5DCB"/>
+    <w:rPr>
+      <w:rFonts w:ascii="宋体" w:eastAsia="宋体" w:hAnsi="宋体" w:cs="宋体"/>
+      <w:kern w:val="0"/>
+      <w:sz w:val="24"/>
+      <w:szCs w:val="24"/>
+    </w:rPr>
+  </w:style>
+  <w:style w:type="character" w:styleId="HTML0">
+    <w:name w:val="HTML Code"/>
+    <w:basedOn w:val="a0"/>
+    <w:uiPriority w:val="99"/>
+    <w:semiHidden/>
+    <w:unhideWhenUsed/>
+    <w:rsid w:val="003E5DCB"/>
+    <w:rPr>
+      <w:rFonts w:ascii="宋体" w:eastAsia="宋体" w:hAnsi="宋体" w:cs="宋体"/>
+      <w:sz w:val="24"/>
+      <w:szCs w:val="24"/>
+    </w:rPr>
+  </w:style>
+  <w:style w:type="paragraph" w:styleId="a4">
+    <w:name w:val="List Paragraph"/>
+    <w:basedOn w:val="a"/>
+    <w:uiPriority w:val="34"/>
+    <w:qFormat/>
+    <w:rsid w:val="00EB3547"/>
+    <w:pPr>
+      <w:ind w:firstLineChars="200" w:firstLine="420"/>
+    </w:pPr>
   </w:style>
 </w:styles>
 </file>

</xml_diff>